<commit_message>
adding php executeable, removing unnececary sections
</commit_message>
<xml_diff>
--- a/PB/01_Rechtliche Grundlagen - politisches System/01.12_Kompetenzbereiche Grundlagen Politisches System.docx
+++ b/PB/01_Rechtliche Grundlagen - politisches System/01.12_Kompetenzbereiche Grundlagen Politisches System.docx
@@ -1,20 +1,30 @@
 
 <file path=word/document.xml><?xml version="1.0" encoding="utf-8"?>
-<w:document xmlns:wpc="http://schemas.microsoft.com/office/word/2010/wordprocessingCanvas" xmlns:cx="http://schemas.microsoft.com/office/drawing/2014/chartex" xmlns:cx1="http://schemas.microsoft.com/office/drawing/2015/9/8/chartex" xmlns:cx2="http://schemas.microsoft.com/office/drawing/2015/10/21/chartex" xmlns:cx3="http://schemas.microsoft.com/office/drawing/2016/5/9/chartex" xmlns:cx4="http://schemas.microsoft.com/office/drawing/2016/5/10/chartex" xmlns:cx5="http://schemas.microsoft.com/office/drawing/2016/5/11/chartex" xmlns:cx6="http://schemas.microsoft.com/office/drawing/2016/5/12/chartex" xmlns:cx7="http://schemas.microsoft.com/office/drawing/2016/5/13/chartex" xmlns:cx8="http://schemas.microsoft.com/office/drawing/2016/5/14/chartex" xmlns:mc="http://schemas.openxmlformats.org/markup-compatibility/2006" xmlns:aink="http://schemas.microsoft.com/office/drawing/2016/ink" xmlns:am3d="http://schemas.microsoft.com/office/drawing/2017/model3d" xmlns:o="urn:schemas-microsoft-com:office:office" xmlns:r="http://schemas.openxmlformats.org/officeDocument/2006/relationships" xmlns:m="http://schemas.openxmlformats.org/officeDocument/2006/math" xmlns:v="urn:schemas-microsoft-com:vml" xmlns:wp14="http://schemas.microsoft.com/office/word/2010/wordprocessingDrawing" xmlns:wp="http://schemas.openxmlformats.org/drawingml/2006/wordprocessingDrawing" xmlns:w10="urn:schemas-microsoft-com:office:word" xmlns:w="http://schemas.openxmlformats.org/wordprocessingml/2006/main" xmlns:w14="http://schemas.microsoft.com/office/word/2010/wordml" xmlns:w15="http://schemas.microsoft.com/office/word/2012/wordml" xmlns:w16cex="http://schemas.microsoft.com/office/word/2018/wordml/cex" xmlns:w16cid="http://schemas.microsoft.com/office/word/2016/wordml/cid" xmlns:w16="http://schemas.microsoft.com/office/word/2018/wordml" xmlns:w16se="http://schemas.microsoft.com/office/word/2015/wordml/symex" xmlns:wpg="http://schemas.microsoft.com/office/word/2010/wordprocessingGroup" xmlns:wpi="http://schemas.microsoft.com/office/word/2010/wordprocessingInk" xmlns:wne="http://schemas.microsoft.com/office/word/2006/wordml" xmlns:wps="http://schemas.microsoft.com/office/word/2010/wordprocessingShape" mc:Ignorable="w14 w15 w16se w16cid w16 w16cex wp14">
+<w:document xmlns:wpc="http://schemas.microsoft.com/office/word/2010/wordprocessingCanvas" xmlns:cx="http://schemas.microsoft.com/office/drawing/2014/chartex" xmlns:cx1="http://schemas.microsoft.com/office/drawing/2015/9/8/chartex" xmlns:cx2="http://schemas.microsoft.com/office/drawing/2015/10/21/chartex" xmlns:cx3="http://schemas.microsoft.com/office/drawing/2016/5/9/chartex" xmlns:cx4="http://schemas.microsoft.com/office/drawing/2016/5/10/chartex" xmlns:cx5="http://schemas.microsoft.com/office/drawing/2016/5/11/chartex" xmlns:cx6="http://schemas.microsoft.com/office/drawing/2016/5/12/chartex" xmlns:cx7="http://schemas.microsoft.com/office/drawing/2016/5/13/chartex" xmlns:cx8="http://schemas.microsoft.com/office/drawing/2016/5/14/chartex" xmlns:mc="http://schemas.openxmlformats.org/markup-compatibility/2006" xmlns:aink="http://schemas.microsoft.com/office/drawing/2016/ink" xmlns:am3d="http://schemas.microsoft.com/office/drawing/2017/model3d" xmlns:o="urn:schemas-microsoft-com:office:office" xmlns:r="http://schemas.openxmlformats.org/officeDocument/2006/relationships" xmlns:m="http://schemas.openxmlformats.org/officeDocument/2006/math" xmlns:v="urn:schemas-microsoft-com:vml" xmlns:wp14="http://schemas.microsoft.com/office/word/2010/wordprocessingDrawing" xmlns:wp="http://schemas.openxmlformats.org/drawingml/2006/wordprocessingDrawing" xmlns:w10="urn:schemas-microsoft-com:office:word" xmlns:w="http://schemas.openxmlformats.org/wordprocessingml/2006/main" xmlns:w14="http://schemas.microsoft.com/office/word/2010/wordml" xmlns:w15="http://schemas.microsoft.com/office/word/2012/wordml" xmlns:w16cex="http://schemas.microsoft.com/office/word/2018/wordml/cex" xmlns:w16cid="http://schemas.microsoft.com/office/word/2016/wordml/cid" xmlns:w16="http://schemas.microsoft.com/office/word/2018/wordml" xmlns:w16sdtdh="http://schemas.microsoft.com/office/word/2020/wordml/sdtdatahash" xmlns:w16se="http://schemas.microsoft.com/office/word/2015/wordml/symex" xmlns:wpg="http://schemas.microsoft.com/office/word/2010/wordprocessingGroup" xmlns:wpi="http://schemas.microsoft.com/office/word/2010/wordprocessingInk" xmlns:wne="http://schemas.microsoft.com/office/word/2006/wordml" xmlns:wps="http://schemas.microsoft.com/office/word/2010/wordprocessingShape" mc:Ignorable="w14 w15 w16se w16cid w16 w16cex w16sdtdh wp14">
   <w:body>
     <w:p>
       <w:pPr>
-        <w:pStyle w:val="Listenabsatz"/>
+        <w:pStyle w:val="ListParagraph"/>
         <w:numPr>
           <w:ilvl w:val="0"/>
           <w:numId w:val="44"/>
         </w:numPr>
-        <w:spacing w:before="120" w:after="240" w:line="240" w:lineRule="auto"/>
+        <w:spacing w:before="120" w:after="240" w:line="200" w:lineRule="exact"/>
         <w:ind w:left="567" w:hanging="357"/>
         <w:contextualSpacing w:val="0"/>
+        <w:rPr>
+          <w:b/>
+          <w:bCs/>
+          <w:i/>
+          <w:iCs/>
+        </w:rPr>
       </w:pPr>
       <w:r>
         <w:rPr>
+          <w:b/>
+          <w:bCs/>
+          <w:i/>
+          <w:iCs/>
           <w:lang w:val="de-AT"/>
         </w:rPr>
         <w:t>Sie kennen die vier Prinzipien der österr. Bundesverfassung und können sie beschreiben.</w:t>
@@ -22,111 +32,1383 @@
     </w:p>
     <w:p>
       <w:pPr>
-        <w:pStyle w:val="Listenabsatz"/>
+        <w:pStyle w:val="ListParagraph"/>
+        <w:numPr>
+          <w:ilvl w:val="1"/>
+          <w:numId w:val="44"/>
+        </w:numPr>
+        <w:spacing w:before="120" w:after="240" w:line="200" w:lineRule="exact"/>
+        <w:contextualSpacing w:val="0"/>
+      </w:pPr>
+      <w:r>
+        <w:t>Rechtsstaatliches</w:t>
+      </w:r>
+    </w:p>
+    <w:p>
+      <w:pPr>
+        <w:pStyle w:val="ListParagraph"/>
+        <w:numPr>
+          <w:ilvl w:val="2"/>
+          <w:numId w:val="44"/>
+        </w:numPr>
+        <w:spacing w:before="120" w:after="240" w:line="200" w:lineRule="exact"/>
+      </w:pPr>
+      <w:r>
+        <w:t>Garantierte Grund- und Freiheitsrecht der Menschen</w:t>
+      </w:r>
+    </w:p>
+    <w:p>
+      <w:pPr>
+        <w:pStyle w:val="ListParagraph"/>
+        <w:numPr>
+          <w:ilvl w:val="2"/>
+          <w:numId w:val="44"/>
+        </w:numPr>
+        <w:spacing w:before="120" w:after="240" w:line="200" w:lineRule="exact"/>
+      </w:pPr>
+      <w:r>
+        <w:t>Alle Handlungen des Staates und der Organe brauchen</w:t>
+      </w:r>
+    </w:p>
+    <w:p>
+      <w:pPr>
+        <w:pStyle w:val="ListParagraph"/>
+        <w:numPr>
+          <w:ilvl w:val="2"/>
+          <w:numId w:val="44"/>
+        </w:numPr>
+        <w:spacing w:before="120" w:after="240" w:line="200" w:lineRule="exact"/>
+        <w:contextualSpacing w:val="0"/>
+      </w:pPr>
+      <w:r>
+        <w:t>eine gesetzliche Grundlage</w:t>
+      </w:r>
+    </w:p>
+    <w:p>
+      <w:pPr>
+        <w:pStyle w:val="ListParagraph"/>
+        <w:numPr>
+          <w:ilvl w:val="1"/>
+          <w:numId w:val="44"/>
+        </w:numPr>
+        <w:spacing w:before="120" w:after="240" w:line="200" w:lineRule="exact"/>
+        <w:contextualSpacing w:val="0"/>
+      </w:pPr>
+      <w:r>
+        <w:t>Bundesstaatliches</w:t>
+      </w:r>
+    </w:p>
+    <w:p>
+      <w:pPr>
+        <w:pStyle w:val="ListParagraph"/>
+        <w:numPr>
+          <w:ilvl w:val="2"/>
+          <w:numId w:val="44"/>
+        </w:numPr>
+        <w:spacing w:before="120" w:after="240" w:line="200" w:lineRule="exact"/>
+      </w:pPr>
+      <w:r>
+        <w:t>9 Länder vereinigen sich zu einem Bundesland</w:t>
+      </w:r>
+    </w:p>
+    <w:p>
+      <w:pPr>
+        <w:pStyle w:val="ListParagraph"/>
+        <w:numPr>
+          <w:ilvl w:val="2"/>
+          <w:numId w:val="44"/>
+        </w:numPr>
+        <w:spacing w:before="120" w:after="240" w:line="200" w:lineRule="exact"/>
+      </w:pPr>
+      <w:r>
+        <w:t>Gewaltenteilung:</w:t>
+      </w:r>
+    </w:p>
+    <w:p>
+      <w:pPr>
+        <w:pStyle w:val="ListParagraph"/>
+        <w:numPr>
+          <w:ilvl w:val="2"/>
+          <w:numId w:val="44"/>
+        </w:numPr>
+        <w:spacing w:before="120" w:after="240" w:line="200" w:lineRule="exact"/>
+      </w:pPr>
+      <w:r>
+        <w:t>Staatsgewalt auf Bundesebene</w:t>
+      </w:r>
+    </w:p>
+    <w:p>
+      <w:pPr>
+        <w:pStyle w:val="ListParagraph"/>
+        <w:numPr>
+          <w:ilvl w:val="2"/>
+          <w:numId w:val="44"/>
+        </w:numPr>
+        <w:spacing w:before="120" w:after="240" w:line="200" w:lineRule="exact"/>
+        <w:contextualSpacing w:val="0"/>
+      </w:pPr>
+      <w:r>
+        <w:t>Staatsgewalt auf Landesebene</w:t>
+      </w:r>
+    </w:p>
+    <w:p>
+      <w:pPr>
+        <w:pStyle w:val="ListParagraph"/>
+        <w:numPr>
+          <w:ilvl w:val="1"/>
+          <w:numId w:val="44"/>
+        </w:numPr>
+        <w:spacing w:before="120" w:after="240" w:line="200" w:lineRule="exact"/>
+        <w:contextualSpacing w:val="0"/>
+      </w:pPr>
+      <w:r>
+        <w:t>Demokratisches</w:t>
+      </w:r>
+    </w:p>
+    <w:p>
+      <w:pPr>
+        <w:pStyle w:val="ListParagraph"/>
+        <w:numPr>
+          <w:ilvl w:val="2"/>
+          <w:numId w:val="44"/>
+        </w:numPr>
+        <w:spacing w:before="120" w:after="240" w:line="200" w:lineRule="exact"/>
+      </w:pPr>
+      <w:r>
+        <w:t>Staatsvolk ist Träger der Staatsgewalt</w:t>
+      </w:r>
+    </w:p>
+    <w:p>
+      <w:pPr>
+        <w:pStyle w:val="ListParagraph"/>
+        <w:numPr>
+          <w:ilvl w:val="2"/>
+          <w:numId w:val="44"/>
+        </w:numPr>
+        <w:spacing w:before="120" w:after="240" w:line="200" w:lineRule="exact"/>
+      </w:pPr>
+      <w:r>
+        <w:t>Alle Staatsbürger vor dem Gesetz gleich</w:t>
+      </w:r>
+    </w:p>
+    <w:p>
+      <w:pPr>
+        <w:pStyle w:val="ListParagraph"/>
+        <w:numPr>
+          <w:ilvl w:val="2"/>
+          <w:numId w:val="44"/>
+        </w:numPr>
+        <w:spacing w:before="120" w:after="240" w:line="200" w:lineRule="exact"/>
+        <w:contextualSpacing w:val="0"/>
+      </w:pPr>
+      <w:r>
+        <w:t>Politische Mitbestimmung des Volkes</w:t>
+      </w:r>
+    </w:p>
+    <w:p>
+      <w:pPr>
+        <w:pStyle w:val="ListParagraph"/>
+        <w:numPr>
+          <w:ilvl w:val="1"/>
+          <w:numId w:val="44"/>
+        </w:numPr>
+        <w:spacing w:before="120" w:after="240" w:line="200" w:lineRule="exact"/>
+        <w:contextualSpacing w:val="0"/>
+      </w:pPr>
+      <w:r>
+        <w:t xml:space="preserve">Republikanisches </w:t>
+      </w:r>
+    </w:p>
+    <w:p>
+      <w:pPr>
+        <w:pStyle w:val="ListParagraph"/>
+        <w:numPr>
+          <w:ilvl w:val="2"/>
+          <w:numId w:val="44"/>
+        </w:numPr>
+        <w:spacing w:before="120" w:after="240" w:line="200" w:lineRule="exact"/>
+      </w:pPr>
+      <w:r>
+        <w:t>Präsident an Spitze des Staates, primär Repräsentant</w:t>
+      </w:r>
+    </w:p>
+    <w:p>
+      <w:pPr>
+        <w:pStyle w:val="ListParagraph"/>
+        <w:numPr>
+          <w:ilvl w:val="2"/>
+          <w:numId w:val="44"/>
+        </w:numPr>
+        <w:spacing w:before="120" w:after="240" w:line="200" w:lineRule="exact"/>
+      </w:pPr>
+      <w:r>
+        <w:t>Oberbefehlshaber des Bundesheeres</w:t>
+      </w:r>
+    </w:p>
+    <w:p>
+      <w:pPr>
+        <w:pStyle w:val="ListParagraph"/>
+        <w:numPr>
+          <w:ilvl w:val="2"/>
+          <w:numId w:val="44"/>
+        </w:numPr>
+        <w:spacing w:before="120" w:after="240" w:line="200" w:lineRule="exact"/>
+        <w:contextualSpacing w:val="0"/>
+      </w:pPr>
+      <w:proofErr w:type="gramStart"/>
+      <w:r>
+        <w:t>kann</w:t>
+      </w:r>
+      <w:proofErr w:type="gramEnd"/>
+      <w:r>
+        <w:t xml:space="preserve"> die Regierung auflösen</w:t>
+      </w:r>
+      <w:r>
+        <w:br/>
+      </w:r>
+    </w:p>
+    <w:tbl>
+      <w:tblPr>
+        <w:tblStyle w:val="GridTable1Light"/>
+        <w:tblpPr w:leftFromText="141" w:rightFromText="141" w:vertAnchor="text" w:horzAnchor="margin" w:tblpY="1272"/>
+        <w:tblW w:w="10988" w:type="dxa"/>
+        <w:tblLook w:val="04A0" w:firstRow="1" w:lastRow="0" w:firstColumn="1" w:lastColumn="0" w:noHBand="0" w:noVBand="1"/>
+      </w:tblPr>
+      <w:tblGrid>
+        <w:gridCol w:w="2747"/>
+        <w:gridCol w:w="2747"/>
+        <w:gridCol w:w="2747"/>
+        <w:gridCol w:w="2747"/>
+      </w:tblGrid>
+      <w:tr>
+        <w:trPr>
+          <w:cnfStyle w:val="100000000000" w:firstRow="1" w:lastRow="0" w:firstColumn="0" w:lastColumn="0" w:oddVBand="0" w:evenVBand="0" w:oddHBand="0" w:evenHBand="0" w:firstRowFirstColumn="0" w:firstRowLastColumn="0" w:lastRowFirstColumn="0" w:lastRowLastColumn="0"/>
+          <w:trHeight w:val="836"/>
+        </w:trPr>
+        <w:tc>
+          <w:tcPr>
+            <w:cnfStyle w:val="001000000000" w:firstRow="0" w:lastRow="0" w:firstColumn="1" w:lastColumn="0" w:oddVBand="0" w:evenVBand="0" w:oddHBand="0" w:evenHBand="0" w:firstRowFirstColumn="0" w:firstRowLastColumn="0" w:lastRowFirstColumn="0" w:lastRowLastColumn="0"/>
+            <w:tcW w:w="2747" w:type="dxa"/>
+          </w:tcPr>
+          <w:p>
+            <w:pPr>
+              <w:pStyle w:val="ListParagraph"/>
+              <w:spacing w:before="120" w:after="240" w:line="200" w:lineRule="exact"/>
+              <w:ind w:left="0"/>
+              <w:contextualSpacing w:val="0"/>
+            </w:pPr>
+          </w:p>
+        </w:tc>
+        <w:tc>
+          <w:tcPr>
+            <w:tcW w:w="2747" w:type="dxa"/>
+          </w:tcPr>
+          <w:p>
+            <w:pPr>
+              <w:pStyle w:val="ListParagraph"/>
+              <w:spacing w:before="120" w:after="240" w:line="200" w:lineRule="exact"/>
+              <w:ind w:left="0"/>
+              <w:contextualSpacing w:val="0"/>
+              <w:cnfStyle w:val="100000000000" w:firstRow="1" w:lastRow="0" w:firstColumn="0" w:lastColumn="0" w:oddVBand="0" w:evenVBand="0" w:oddHBand="0" w:evenHBand="0" w:firstRowFirstColumn="0" w:firstRowLastColumn="0" w:lastRowFirstColumn="0" w:lastRowLastColumn="0"/>
+            </w:pPr>
+            <w:r>
+              <w:t>Legislative</w:t>
+            </w:r>
+          </w:p>
+        </w:tc>
+        <w:tc>
+          <w:tcPr>
+            <w:tcW w:w="2747" w:type="dxa"/>
+          </w:tcPr>
+          <w:p>
+            <w:pPr>
+              <w:pStyle w:val="ListParagraph"/>
+              <w:spacing w:before="120" w:after="240" w:line="200" w:lineRule="exact"/>
+              <w:ind w:left="0"/>
+              <w:contextualSpacing w:val="0"/>
+              <w:cnfStyle w:val="100000000000" w:firstRow="1" w:lastRow="0" w:firstColumn="0" w:lastColumn="0" w:oddVBand="0" w:evenVBand="0" w:oddHBand="0" w:evenHBand="0" w:firstRowFirstColumn="0" w:firstRowLastColumn="0" w:lastRowFirstColumn="0" w:lastRowLastColumn="0"/>
+            </w:pPr>
+            <w:r>
+              <w:t>Executive</w:t>
+            </w:r>
+          </w:p>
+        </w:tc>
+        <w:tc>
+          <w:tcPr>
+            <w:tcW w:w="2747" w:type="dxa"/>
+          </w:tcPr>
+          <w:p>
+            <w:pPr>
+              <w:pStyle w:val="ListParagraph"/>
+              <w:spacing w:before="120" w:after="240" w:line="200" w:lineRule="exact"/>
+              <w:ind w:left="0"/>
+              <w:contextualSpacing w:val="0"/>
+              <w:cnfStyle w:val="100000000000" w:firstRow="1" w:lastRow="0" w:firstColumn="0" w:lastColumn="0" w:oddVBand="0" w:evenVBand="0" w:oddHBand="0" w:evenHBand="0" w:firstRowFirstColumn="0" w:firstRowLastColumn="0" w:lastRowFirstColumn="0" w:lastRowLastColumn="0"/>
+            </w:pPr>
+            <w:r>
+              <w:t>Judikative</w:t>
+            </w:r>
+          </w:p>
+        </w:tc>
+      </w:tr>
+      <w:tr>
+        <w:trPr>
+          <w:trHeight w:val="817"/>
+        </w:trPr>
+        <w:tc>
+          <w:tcPr>
+            <w:cnfStyle w:val="001000000000" w:firstRow="0" w:lastRow="0" w:firstColumn="1" w:lastColumn="0" w:oddVBand="0" w:evenVBand="0" w:oddHBand="0" w:evenHBand="0" w:firstRowFirstColumn="0" w:firstRowLastColumn="0" w:lastRowFirstColumn="0" w:lastRowLastColumn="0"/>
+            <w:tcW w:w="2747" w:type="dxa"/>
+          </w:tcPr>
+          <w:p>
+            <w:pPr>
+              <w:spacing w:before="120" w:after="240" w:line="200" w:lineRule="exact"/>
+            </w:pPr>
+            <w:r>
+              <w:t>Bundesebene</w:t>
+            </w:r>
+          </w:p>
+        </w:tc>
+        <w:tc>
+          <w:tcPr>
+            <w:tcW w:w="2747" w:type="dxa"/>
+          </w:tcPr>
+          <w:p>
+            <w:pPr>
+              <w:pStyle w:val="ListParagraph"/>
+              <w:spacing w:before="120" w:after="240" w:line="200" w:lineRule="exact"/>
+              <w:ind w:left="0"/>
+              <w:contextualSpacing w:val="0"/>
+              <w:cnfStyle w:val="000000000000" w:firstRow="0" w:lastRow="0" w:firstColumn="0" w:lastColumn="0" w:oddVBand="0" w:evenVBand="0" w:oddHBand="0" w:evenHBand="0" w:firstRowFirstColumn="0" w:firstRowLastColumn="0" w:lastRowFirstColumn="0" w:lastRowLastColumn="0"/>
+            </w:pPr>
+            <w:r>
+              <w:t>Nationalrat, Bundesrat</w:t>
+            </w:r>
+          </w:p>
+        </w:tc>
+        <w:tc>
+          <w:tcPr>
+            <w:tcW w:w="2747" w:type="dxa"/>
+          </w:tcPr>
+          <w:p>
+            <w:pPr>
+              <w:pStyle w:val="ListParagraph"/>
+              <w:spacing w:before="120" w:after="240" w:line="200" w:lineRule="exact"/>
+              <w:ind w:left="0"/>
+              <w:contextualSpacing w:val="0"/>
+              <w:cnfStyle w:val="000000000000" w:firstRow="0" w:lastRow="0" w:firstColumn="0" w:lastColumn="0" w:oddVBand="0" w:evenVBand="0" w:oddHBand="0" w:evenHBand="0" w:firstRowFirstColumn="0" w:firstRowLastColumn="0" w:lastRowFirstColumn="0" w:lastRowLastColumn="0"/>
+            </w:pPr>
+            <w:r>
+              <w:t>Bundespräsident,</w:t>
+            </w:r>
+            <w:r>
+              <w:br/>
+              <w:t>Bundeskanzler,</w:t>
+            </w:r>
+            <w:r>
+              <w:br/>
+              <w:t>Bundesregierung,</w:t>
+            </w:r>
+            <w:r>
+              <w:br/>
+              <w:t>Bundesminister,</w:t>
+            </w:r>
+            <w:r>
+              <w:br/>
+              <w:t>Ministerrat</w:t>
+            </w:r>
+          </w:p>
+        </w:tc>
+        <w:tc>
+          <w:tcPr>
+            <w:tcW w:w="2747" w:type="dxa"/>
+          </w:tcPr>
+          <w:p>
+            <w:pPr>
+              <w:spacing w:before="120" w:after="240" w:line="200" w:lineRule="exact"/>
+              <w:cnfStyle w:val="000000000000" w:firstRow="0" w:lastRow="0" w:firstColumn="0" w:lastColumn="0" w:oddVBand="0" w:evenVBand="0" w:oddHBand="0" w:evenHBand="0" w:firstRowFirstColumn="0" w:firstRowLastColumn="0" w:lastRowFirstColumn="0" w:lastRowLastColumn="0"/>
+            </w:pPr>
+            <w:r>
+              <w:t>Verfassungsgerichtshof</w:t>
+            </w:r>
+            <w:r>
+              <w:t>,</w:t>
+            </w:r>
+            <w:r>
+              <w:br/>
+            </w:r>
+            <w:r>
+              <w:t>Verwaltungsgerichtshof</w:t>
+            </w:r>
+            <w:r>
+              <w:t>,</w:t>
+            </w:r>
+            <w:r>
+              <w:br/>
+            </w:r>
+            <w:r>
+              <w:t>Oberster Gerichtshof</w:t>
+            </w:r>
+            <w:r>
+              <w:t>,</w:t>
+            </w:r>
+            <w:r>
+              <w:br/>
+            </w:r>
+            <w:r>
+              <w:t>Oberlandesgericht</w:t>
+            </w:r>
+            <w:r>
+              <w:t>,</w:t>
+            </w:r>
+            <w:r>
+              <w:br/>
+            </w:r>
+            <w:r>
+              <w:t>Landesgericht</w:t>
+            </w:r>
+            <w:r>
+              <w:t>,</w:t>
+            </w:r>
+            <w:r>
+              <w:br/>
+            </w:r>
+            <w:r>
+              <w:t>Bezirksgericht</w:t>
+            </w:r>
+          </w:p>
+        </w:tc>
+      </w:tr>
+      <w:tr>
+        <w:trPr>
+          <w:trHeight w:val="817"/>
+        </w:trPr>
+        <w:tc>
+          <w:tcPr>
+            <w:cnfStyle w:val="001000000000" w:firstRow="0" w:lastRow="0" w:firstColumn="1" w:lastColumn="0" w:oddVBand="0" w:evenVBand="0" w:oddHBand="0" w:evenHBand="0" w:firstRowFirstColumn="0" w:firstRowLastColumn="0" w:lastRowFirstColumn="0" w:lastRowLastColumn="0"/>
+            <w:tcW w:w="2747" w:type="dxa"/>
+          </w:tcPr>
+          <w:p>
+            <w:pPr>
+              <w:pStyle w:val="ListParagraph"/>
+              <w:spacing w:before="120" w:after="240" w:line="200" w:lineRule="exact"/>
+              <w:ind w:left="0"/>
+              <w:contextualSpacing w:val="0"/>
+            </w:pPr>
+            <w:r>
+              <w:t>Landesebene</w:t>
+            </w:r>
+          </w:p>
+        </w:tc>
+        <w:tc>
+          <w:tcPr>
+            <w:tcW w:w="2747" w:type="dxa"/>
+          </w:tcPr>
+          <w:p>
+            <w:pPr>
+              <w:pStyle w:val="ListParagraph"/>
+              <w:spacing w:before="120" w:after="240" w:line="200" w:lineRule="exact"/>
+              <w:ind w:left="0"/>
+              <w:contextualSpacing w:val="0"/>
+              <w:cnfStyle w:val="000000000000" w:firstRow="0" w:lastRow="0" w:firstColumn="0" w:lastColumn="0" w:oddVBand="0" w:evenVBand="0" w:oddHBand="0" w:evenHBand="0" w:firstRowFirstColumn="0" w:firstRowLastColumn="0" w:lastRowFirstColumn="0" w:lastRowLastColumn="0"/>
+            </w:pPr>
+            <w:r>
+              <w:t>Landtag</w:t>
+            </w:r>
+          </w:p>
+        </w:tc>
+        <w:tc>
+          <w:tcPr>
+            <w:tcW w:w="2747" w:type="dxa"/>
+          </w:tcPr>
+          <w:p>
+            <w:pPr>
+              <w:pStyle w:val="ListParagraph"/>
+              <w:spacing w:before="120" w:after="240" w:line="200" w:lineRule="exact"/>
+              <w:ind w:left="0"/>
+              <w:contextualSpacing w:val="0"/>
+              <w:cnfStyle w:val="000000000000" w:firstRow="0" w:lastRow="0" w:firstColumn="0" w:lastColumn="0" w:oddVBand="0" w:evenVBand="0" w:oddHBand="0" w:evenHBand="0" w:firstRowFirstColumn="0" w:firstRowLastColumn="0" w:lastRowFirstColumn="0" w:lastRowLastColumn="0"/>
+            </w:pPr>
+            <w:r>
+              <w:t>Landesregierung,</w:t>
+            </w:r>
+            <w:r>
+              <w:br/>
+            </w:r>
+            <w:proofErr w:type="spellStart"/>
+            <w:r>
+              <w:t>Landeshauptman</w:t>
+            </w:r>
+            <w:proofErr w:type="spellEnd"/>
+          </w:p>
+        </w:tc>
+        <w:tc>
+          <w:tcPr>
+            <w:tcW w:w="2747" w:type="dxa"/>
+          </w:tcPr>
+          <w:p>
+            <w:pPr>
+              <w:pStyle w:val="ListParagraph"/>
+              <w:spacing w:before="120" w:after="240" w:line="200" w:lineRule="exact"/>
+              <w:ind w:left="0"/>
+              <w:contextualSpacing w:val="0"/>
+              <w:cnfStyle w:val="000000000000" w:firstRow="0" w:lastRow="0" w:firstColumn="0" w:lastColumn="0" w:oddVBand="0" w:evenVBand="0" w:oddHBand="0" w:evenHBand="0" w:firstRowFirstColumn="0" w:firstRowLastColumn="0" w:lastRowFirstColumn="0" w:lastRowLastColumn="0"/>
+            </w:pPr>
+          </w:p>
+        </w:tc>
+      </w:tr>
+      <w:tr>
+        <w:trPr>
+          <w:trHeight w:val="817"/>
+        </w:trPr>
+        <w:tc>
+          <w:tcPr>
+            <w:cnfStyle w:val="001000000000" w:firstRow="0" w:lastRow="0" w:firstColumn="1" w:lastColumn="0" w:oddVBand="0" w:evenVBand="0" w:oddHBand="0" w:evenHBand="0" w:firstRowFirstColumn="0" w:firstRowLastColumn="0" w:lastRowFirstColumn="0" w:lastRowLastColumn="0"/>
+            <w:tcW w:w="2747" w:type="dxa"/>
+          </w:tcPr>
+          <w:p>
+            <w:pPr>
+              <w:pStyle w:val="ListParagraph"/>
+              <w:spacing w:before="120" w:after="240" w:line="200" w:lineRule="exact"/>
+              <w:ind w:left="0"/>
+              <w:contextualSpacing w:val="0"/>
+            </w:pPr>
+            <w:r>
+              <w:t>Bezirk</w:t>
+            </w:r>
+          </w:p>
+        </w:tc>
+        <w:tc>
+          <w:tcPr>
+            <w:tcW w:w="2747" w:type="dxa"/>
+          </w:tcPr>
+          <w:p>
+            <w:pPr>
+              <w:pStyle w:val="ListParagraph"/>
+              <w:spacing w:before="120" w:after="240" w:line="200" w:lineRule="exact"/>
+              <w:ind w:left="0"/>
+              <w:contextualSpacing w:val="0"/>
+              <w:cnfStyle w:val="000000000000" w:firstRow="0" w:lastRow="0" w:firstColumn="0" w:lastColumn="0" w:oddVBand="0" w:evenVBand="0" w:oddHBand="0" w:evenHBand="0" w:firstRowFirstColumn="0" w:firstRowLastColumn="0" w:lastRowFirstColumn="0" w:lastRowLastColumn="0"/>
+            </w:pPr>
+          </w:p>
+        </w:tc>
+        <w:tc>
+          <w:tcPr>
+            <w:tcW w:w="2747" w:type="dxa"/>
+          </w:tcPr>
+          <w:p>
+            <w:pPr>
+              <w:pStyle w:val="ListParagraph"/>
+              <w:spacing w:before="120" w:after="240" w:line="200" w:lineRule="exact"/>
+              <w:ind w:left="0"/>
+              <w:contextualSpacing w:val="0"/>
+              <w:cnfStyle w:val="000000000000" w:firstRow="0" w:lastRow="0" w:firstColumn="0" w:lastColumn="0" w:oddVBand="0" w:evenVBand="0" w:oddHBand="0" w:evenHBand="0" w:firstRowFirstColumn="0" w:firstRowLastColumn="0" w:lastRowFirstColumn="0" w:lastRowLastColumn="0"/>
+            </w:pPr>
+            <w:r>
+              <w:t>Bezirksverwaltungsbehörde</w:t>
+            </w:r>
+          </w:p>
+        </w:tc>
+        <w:tc>
+          <w:tcPr>
+            <w:tcW w:w="2747" w:type="dxa"/>
+          </w:tcPr>
+          <w:p>
+            <w:pPr>
+              <w:pStyle w:val="ListParagraph"/>
+              <w:spacing w:before="120" w:after="240" w:line="200" w:lineRule="exact"/>
+              <w:ind w:left="0"/>
+              <w:contextualSpacing w:val="0"/>
+              <w:cnfStyle w:val="000000000000" w:firstRow="0" w:lastRow="0" w:firstColumn="0" w:lastColumn="0" w:oddVBand="0" w:evenVBand="0" w:oddHBand="0" w:evenHBand="0" w:firstRowFirstColumn="0" w:firstRowLastColumn="0" w:lastRowFirstColumn="0" w:lastRowLastColumn="0"/>
+            </w:pPr>
+          </w:p>
+        </w:tc>
+      </w:tr>
+      <w:tr>
+        <w:trPr>
+          <w:trHeight w:val="817"/>
+        </w:trPr>
+        <w:tc>
+          <w:tcPr>
+            <w:cnfStyle w:val="001000000000" w:firstRow="0" w:lastRow="0" w:firstColumn="1" w:lastColumn="0" w:oddVBand="0" w:evenVBand="0" w:oddHBand="0" w:evenHBand="0" w:firstRowFirstColumn="0" w:firstRowLastColumn="0" w:lastRowFirstColumn="0" w:lastRowLastColumn="0"/>
+            <w:tcW w:w="2747" w:type="dxa"/>
+          </w:tcPr>
+          <w:p>
+            <w:pPr>
+              <w:pStyle w:val="ListParagraph"/>
+              <w:spacing w:before="120" w:after="240" w:line="200" w:lineRule="exact"/>
+              <w:ind w:left="0"/>
+              <w:contextualSpacing w:val="0"/>
+            </w:pPr>
+            <w:r>
+              <w:t>Gemeinde</w:t>
+            </w:r>
+          </w:p>
+        </w:tc>
+        <w:tc>
+          <w:tcPr>
+            <w:tcW w:w="2747" w:type="dxa"/>
+          </w:tcPr>
+          <w:p>
+            <w:pPr>
+              <w:pStyle w:val="ListParagraph"/>
+              <w:spacing w:before="120" w:after="240" w:line="200" w:lineRule="exact"/>
+              <w:ind w:left="0"/>
+              <w:contextualSpacing w:val="0"/>
+              <w:cnfStyle w:val="000000000000" w:firstRow="0" w:lastRow="0" w:firstColumn="0" w:lastColumn="0" w:oddVBand="0" w:evenVBand="0" w:oddHBand="0" w:evenHBand="0" w:firstRowFirstColumn="0" w:firstRowLastColumn="0" w:lastRowFirstColumn="0" w:lastRowLastColumn="0"/>
+            </w:pPr>
+          </w:p>
+        </w:tc>
+        <w:tc>
+          <w:tcPr>
+            <w:tcW w:w="2747" w:type="dxa"/>
+          </w:tcPr>
+          <w:p>
+            <w:pPr>
+              <w:pStyle w:val="ListParagraph"/>
+              <w:spacing w:before="120" w:after="240" w:line="200" w:lineRule="exact"/>
+              <w:ind w:left="0"/>
+              <w:contextualSpacing w:val="0"/>
+              <w:cnfStyle w:val="000000000000" w:firstRow="0" w:lastRow="0" w:firstColumn="0" w:lastColumn="0" w:oddVBand="0" w:evenVBand="0" w:oddHBand="0" w:evenHBand="0" w:firstRowFirstColumn="0" w:firstRowLastColumn="0" w:lastRowFirstColumn="0" w:lastRowLastColumn="0"/>
+            </w:pPr>
+            <w:r>
+              <w:t>Bürgermeister,</w:t>
+            </w:r>
+            <w:r>
+              <w:br/>
+              <w:t>Gemeindevorstand</w:t>
+            </w:r>
+          </w:p>
+        </w:tc>
+        <w:tc>
+          <w:tcPr>
+            <w:tcW w:w="2747" w:type="dxa"/>
+          </w:tcPr>
+          <w:p>
+            <w:pPr>
+              <w:pStyle w:val="ListParagraph"/>
+              <w:spacing w:before="120" w:after="240" w:line="200" w:lineRule="exact"/>
+              <w:ind w:left="0"/>
+              <w:contextualSpacing w:val="0"/>
+              <w:cnfStyle w:val="000000000000" w:firstRow="0" w:lastRow="0" w:firstColumn="0" w:lastColumn="0" w:oddVBand="0" w:evenVBand="0" w:oddHBand="0" w:evenHBand="0" w:firstRowFirstColumn="0" w:firstRowLastColumn="0" w:lastRowFirstColumn="0" w:lastRowLastColumn="0"/>
+            </w:pPr>
+          </w:p>
+        </w:tc>
+      </w:tr>
+    </w:tbl>
+    <w:p>
+      <w:pPr>
+        <w:pStyle w:val="ListParagraph"/>
         <w:numPr>
           <w:ilvl w:val="0"/>
           <w:numId w:val="44"/>
         </w:numPr>
-        <w:spacing w:before="120" w:after="240" w:line="240" w:lineRule="auto"/>
+        <w:spacing w:before="120" w:after="240" w:line="200" w:lineRule="exact"/>
         <w:ind w:left="567" w:hanging="357"/>
+        <w:contextualSpacing w:val="0"/>
+        <w:rPr>
+          <w:b/>
+          <w:bCs/>
+          <w:i/>
+          <w:iCs/>
+        </w:rPr>
+      </w:pPr>
+      <w:r>
+        <w:rPr>
+          <w:b/>
+          <w:bCs/>
+          <w:i/>
+          <w:iCs/>
+          <w:lang w:val="de-AT"/>
+        </w:rPr>
+        <w:t>Sie kennen jeweils auf Bundesebene und Landesebene die handelnden Institutionen der Legislative, der Exekutive und der Judikative. Sie können auch die ausführenden Personen bzw. Institutionen auf Bezirks- und Gemeindeebene nennen</w:t>
+      </w:r>
+      <w:r>
+        <w:rPr>
+          <w:b/>
+          <w:bCs/>
+          <w:i/>
+          <w:iCs/>
+          <w:lang w:val="de-AT"/>
+        </w:rPr>
+        <w:t>.</w:t>
+      </w:r>
+    </w:p>
+    <w:p>
+      <w:pPr>
+        <w:spacing w:before="120" w:after="240" w:line="200" w:lineRule="exact"/>
+        <w:rPr>
+          <w:b/>
+          <w:bCs/>
+          <w:i/>
+          <w:iCs/>
+        </w:rPr>
+      </w:pPr>
+    </w:p>
+    <w:p>
+      <w:pPr>
+        <w:spacing w:before="120" w:after="240" w:line="200" w:lineRule="exact"/>
+        <w:rPr>
+          <w:b/>
+          <w:bCs/>
+          <w:i/>
+          <w:iCs/>
+        </w:rPr>
+      </w:pPr>
+    </w:p>
+    <w:p>
+      <w:pPr>
+        <w:spacing w:before="120" w:after="240" w:line="200" w:lineRule="exact"/>
+        <w:rPr>
+          <w:b/>
+          <w:bCs/>
+          <w:i/>
+          <w:iCs/>
+        </w:rPr>
+      </w:pPr>
+    </w:p>
+    <w:p>
+      <w:pPr>
+        <w:spacing w:before="120" w:after="240" w:line="200" w:lineRule="exact"/>
+        <w:rPr>
+          <w:b/>
+          <w:bCs/>
+          <w:i/>
+          <w:iCs/>
+        </w:rPr>
+      </w:pPr>
+    </w:p>
+    <w:p>
+      <w:pPr>
+        <w:pStyle w:val="ListParagraph"/>
+        <w:spacing w:before="120" w:after="240" w:line="200" w:lineRule="exact"/>
+        <w:ind w:left="567"/>
+        <w:contextualSpacing w:val="0"/>
+        <w:rPr>
+          <w:b/>
+          <w:bCs/>
+          <w:i/>
+          <w:iCs/>
+        </w:rPr>
+      </w:pPr>
+    </w:p>
+    <w:p>
+      <w:pPr>
+        <w:pStyle w:val="ListParagraph"/>
+        <w:numPr>
+          <w:ilvl w:val="0"/>
+          <w:numId w:val="44"/>
+        </w:numPr>
+        <w:spacing w:before="120" w:after="240" w:line="200" w:lineRule="exact"/>
+        <w:ind w:left="567" w:hanging="357"/>
+        <w:contextualSpacing w:val="0"/>
+        <w:rPr>
+          <w:b/>
+          <w:bCs/>
+          <w:i/>
+          <w:iCs/>
+        </w:rPr>
+      </w:pPr>
+      <w:r>
+        <w:rPr>
+          <w:b/>
+          <w:bCs/>
+          <w:i/>
+          <w:iCs/>
+          <w:lang w:val="de-AT"/>
+        </w:rPr>
+        <w:lastRenderedPageBreak/>
+        <w:t>Sie wissen, welche Vertretungen das Volk wählt.</w:t>
+      </w:r>
+    </w:p>
+    <w:p>
+      <w:pPr>
+        <w:pStyle w:val="ListParagraph"/>
+        <w:numPr>
+          <w:ilvl w:val="1"/>
+          <w:numId w:val="44"/>
+        </w:numPr>
+        <w:spacing w:before="120" w:after="240" w:line="200" w:lineRule="exact"/>
         <w:contextualSpacing w:val="0"/>
       </w:pPr>
       <w:r>
         <w:rPr>
           <w:lang w:val="de-AT"/>
         </w:rPr>
-        <w:t>Sie kennen jeweils auf Bundesebene und Landesebene die handelnden Institutionen der Legislative, der Exekutive und der Judikative. Sie können auch die ausführenden Personen bzw. Institutionen auf Bezirks- und Gemeindeebene nennen.</w:t>
+        <w:t xml:space="preserve">Bundespräsident </w:t>
       </w:r>
     </w:p>
     <w:p>
       <w:pPr>
-        <w:pStyle w:val="Listenabsatz"/>
+        <w:pStyle w:val="ListParagraph"/>
+        <w:numPr>
+          <w:ilvl w:val="1"/>
+          <w:numId w:val="44"/>
+        </w:numPr>
+        <w:spacing w:before="120" w:after="240" w:line="200" w:lineRule="exact"/>
+        <w:contextualSpacing w:val="0"/>
+      </w:pPr>
+      <w:r>
+        <w:rPr>
+          <w:lang w:val="de-AT"/>
+        </w:rPr>
+        <w:t>Landtag</w:t>
+      </w:r>
+    </w:p>
+    <w:p>
+      <w:pPr>
+        <w:pStyle w:val="ListParagraph"/>
+        <w:numPr>
+          <w:ilvl w:val="1"/>
+          <w:numId w:val="44"/>
+        </w:numPr>
+        <w:spacing w:before="120" w:after="240" w:line="200" w:lineRule="exact"/>
+        <w:contextualSpacing w:val="0"/>
+      </w:pPr>
+      <w:r>
+        <w:rPr>
+          <w:lang w:val="de-AT"/>
+        </w:rPr>
+        <w:t>Gemeinderat</w:t>
+      </w:r>
+    </w:p>
+    <w:p>
+      <w:pPr>
+        <w:pStyle w:val="ListParagraph"/>
+        <w:numPr>
+          <w:ilvl w:val="1"/>
+          <w:numId w:val="44"/>
+        </w:numPr>
+        <w:spacing w:before="120" w:after="240" w:line="200" w:lineRule="exact"/>
+        <w:contextualSpacing w:val="0"/>
+      </w:pPr>
+      <w:r>
+        <w:rPr>
+          <w:lang w:val="de-AT"/>
+        </w:rPr>
+        <w:t>Bürgermeister (in den meisten Bundesländern)</w:t>
+      </w:r>
+    </w:p>
+    <w:p>
+      <w:pPr>
+        <w:pStyle w:val="ListParagraph"/>
+        <w:numPr>
+          <w:ilvl w:val="1"/>
+          <w:numId w:val="44"/>
+        </w:numPr>
+        <w:spacing w:before="120" w:after="240" w:line="200" w:lineRule="exact"/>
+        <w:contextualSpacing w:val="0"/>
+      </w:pPr>
+      <w:r>
+        <w:rPr>
+          <w:lang w:val="de-AT"/>
+        </w:rPr>
+        <w:t>Nationalrat</w:t>
+      </w:r>
+    </w:p>
+    <w:p>
+      <w:pPr>
+        <w:pStyle w:val="ListParagraph"/>
         <w:numPr>
           <w:ilvl w:val="0"/>
           <w:numId w:val="44"/>
         </w:numPr>
-        <w:spacing w:before="120" w:after="240" w:line="240" w:lineRule="auto"/>
+        <w:spacing w:before="120" w:after="240" w:line="200" w:lineRule="exact"/>
         <w:ind w:left="567" w:hanging="357"/>
         <w:contextualSpacing w:val="0"/>
+        <w:rPr>
+          <w:b/>
+          <w:bCs/>
+          <w:i/>
+          <w:iCs/>
+        </w:rPr>
       </w:pPr>
       <w:r>
         <w:rPr>
+          <w:b/>
+          <w:bCs/>
+          <w:i/>
+          <w:iCs/>
           <w:lang w:val="de-AT"/>
         </w:rPr>
-        <w:t>Sie wissen, welche Vertretungen das Volk wählt.</w:t>
+        <w:t>Sie wissen</w:t>
+      </w:r>
+      <w:r>
+        <w:rPr>
+          <w:b/>
+          <w:bCs/>
+          <w:i/>
+          <w:iCs/>
+        </w:rPr>
+        <w:t>, wie Bundes- und Landesregierungen zustande kommen.</w:t>
       </w:r>
     </w:p>
     <w:p>
       <w:pPr>
-        <w:pStyle w:val="Listenabsatz"/>
+        <w:pStyle w:val="ListParagraph"/>
+        <w:numPr>
+          <w:ilvl w:val="1"/>
+          <w:numId w:val="44"/>
+        </w:numPr>
+        <w:spacing w:before="120" w:after="240" w:line="200" w:lineRule="exact"/>
+        <w:contextualSpacing w:val="0"/>
+      </w:pPr>
+      <w:r>
+        <w:t>Die Mitglieder der Bundesregierung werden vom Bundespräsidenten auf Vorschlag des Bundeskanzlers ernannt.</w:t>
+      </w:r>
+    </w:p>
+    <w:p>
+      <w:pPr>
+        <w:pStyle w:val="ListParagraph"/>
+        <w:numPr>
+          <w:ilvl w:val="1"/>
+          <w:numId w:val="44"/>
+        </w:numPr>
+        <w:spacing w:before="120" w:after="240" w:line="200" w:lineRule="exact"/>
+        <w:contextualSpacing w:val="0"/>
+      </w:pPr>
+      <w:r>
+        <w:t>Die Landesregierung wird vom Landtag gewählt.</w:t>
+      </w:r>
+    </w:p>
+    <w:p>
+      <w:pPr>
+        <w:pStyle w:val="ListParagraph"/>
+        <w:spacing w:before="120" w:after="240" w:line="200" w:lineRule="exact"/>
+        <w:ind w:left="1440"/>
+        <w:contextualSpacing w:val="0"/>
+      </w:pPr>
+    </w:p>
+    <w:p>
+      <w:pPr>
+        <w:pStyle w:val="ListParagraph"/>
         <w:numPr>
           <w:ilvl w:val="0"/>
           <w:numId w:val="44"/>
         </w:numPr>
-        <w:spacing w:before="120" w:after="240" w:line="240" w:lineRule="auto"/>
-        <w:ind w:left="567" w:hanging="357"/>
+        <w:spacing w:before="120" w:after="240" w:line="200" w:lineRule="exact"/>
         <w:contextualSpacing w:val="0"/>
+        <w:rPr>
+          <w:b/>
+          <w:bCs/>
+          <w:i/>
+          <w:iCs/>
+        </w:rPr>
       </w:pPr>
       <w:r>
         <w:rPr>
+          <w:b/>
+          <w:bCs/>
+          <w:i/>
+          <w:iCs/>
           <w:lang w:val="de-AT"/>
         </w:rPr>
-        <w:t>Sie wissen, wie Bundes- und Landesregierungen zustande kommen.</w:t>
+        <w:t>Sie wissen, wer Gesetze in Österreich vollzieht und in welcher Form Entscheidungen den Bürgern zukommen. (&gt;&gt; Verordnungen, …)</w:t>
       </w:r>
     </w:p>
     <w:p>
       <w:pPr>
-        <w:pStyle w:val="Listenabsatz"/>
+        <w:pStyle w:val="ListParagraph"/>
+        <w:numPr>
+          <w:ilvl w:val="1"/>
+          <w:numId w:val="44"/>
+        </w:numPr>
+        <w:spacing w:before="120" w:after="240" w:line="200" w:lineRule="exact"/>
+        <w:contextualSpacing w:val="0"/>
+        <w:rPr>
+          <w:b/>
+          <w:bCs/>
+          <w:i/>
+          <w:iCs/>
+        </w:rPr>
+      </w:pPr>
+      <w:r>
+        <w:t>Gesetze werden in den Parlamenten von Bund und Ländern beschlossen: Das sind National- und Bundesrat sowie die Landtage in den einzelnen Bundesländern.</w:t>
+      </w:r>
+    </w:p>
+    <w:p>
+      <w:pPr>
+        <w:pStyle w:val="ListParagraph"/>
+        <w:numPr>
+          <w:ilvl w:val="1"/>
+          <w:numId w:val="44"/>
+        </w:numPr>
+        <w:spacing w:before="120" w:after="240" w:line="200" w:lineRule="exact"/>
+        <w:contextualSpacing w:val="0"/>
+        <w:rPr>
+          <w:b/>
+          <w:bCs/>
+          <w:i/>
+          <w:iCs/>
+        </w:rPr>
+      </w:pPr>
+      <w:hyperlink r:id="rId11" w:history="1">
+        <w:r>
+          <w:rPr>
+            <w:rStyle w:val="Hyperlink"/>
+          </w:rPr>
+          <w:t>www.ris.bka.gv.at</w:t>
+        </w:r>
+      </w:hyperlink>
+      <w:r>
+        <w:t xml:space="preserve"> </w:t>
+      </w:r>
+    </w:p>
+    <w:p>
+      <w:pPr>
+        <w:pStyle w:val="ListParagraph"/>
+        <w:numPr>
+          <w:ilvl w:val="1"/>
+          <w:numId w:val="44"/>
+        </w:numPr>
+        <w:spacing w:before="120" w:after="240" w:line="200" w:lineRule="exact"/>
+        <w:contextualSpacing w:val="0"/>
+        <w:rPr>
+          <w:b/>
+          <w:bCs/>
+          <w:i/>
+          <w:iCs/>
+        </w:rPr>
+      </w:pPr>
+      <w:r>
+        <w:t>Beschlüsse werden auch je nach Wichtigkeit in den Medien preisgegeben und besprochen</w:t>
+      </w:r>
+    </w:p>
+    <w:p>
+      <w:pPr>
+        <w:pStyle w:val="ListParagraph"/>
+        <w:spacing w:before="120" w:after="240" w:line="200" w:lineRule="exact"/>
+        <w:ind w:left="570"/>
+      </w:pPr>
+    </w:p>
+    <w:p>
+      <w:pPr>
+        <w:pStyle w:val="ListParagraph"/>
         <w:numPr>
           <w:ilvl w:val="0"/>
           <w:numId w:val="44"/>
         </w:numPr>
-        <w:spacing w:before="120" w:after="240" w:line="240" w:lineRule="auto"/>
+        <w:spacing w:before="120" w:after="240" w:line="200" w:lineRule="exact"/>
         <w:ind w:left="567" w:hanging="357"/>
         <w:contextualSpacing w:val="0"/>
+        <w:rPr>
+          <w:b/>
+          <w:bCs/>
+          <w:i/>
+          <w:iCs/>
+        </w:rPr>
       </w:pPr>
       <w:r>
         <w:rPr>
-          <w:lang w:val="de-AT"/>
-        </w:rPr>
-        <w:t>Sie wissen, wer Gesetze in Österreich vollzieht und in welcher Form Entscheidungen de</w:t>
-      </w:r>
-      <w:r>
-        <w:rPr>
-          <w:lang w:val="de-AT"/>
-        </w:rPr>
-        <w:t>n</w:t>
-      </w:r>
-      <w:r>
-        <w:rPr>
-          <w:lang w:val="de-AT"/>
-        </w:rPr>
-        <w:t xml:space="preserve"> Bürgern zukommen. (&gt;&gt; Verordnungen, …)</w:t>
-      </w:r>
-    </w:p>
-    <w:p>
-      <w:pPr>
-        <w:pStyle w:val="Listenabsatz"/>
-        <w:numPr>
-          <w:ilvl w:val="0"/>
-          <w:numId w:val="44"/>
-        </w:numPr>
-        <w:spacing w:before="120" w:after="240" w:line="240" w:lineRule="auto"/>
-        <w:ind w:left="567" w:hanging="357"/>
-        <w:contextualSpacing w:val="0"/>
-      </w:pPr>
-      <w:r>
-        <w:rPr>
+          <w:b/>
+          <w:bCs/>
+          <w:i/>
+          <w:iCs/>
           <w:lang w:val="de-AT"/>
         </w:rPr>
         <w:t>Sie können einige Beispiele von Zuständigkeiten nennen, die Landes- bzw. Bundessache sind.</w:t>
       </w:r>
     </w:p>
+    <w:tbl>
+      <w:tblPr>
+        <w:tblStyle w:val="TableGrid"/>
+        <w:tblpPr w:leftFromText="141" w:rightFromText="141" w:vertAnchor="text" w:horzAnchor="margin" w:tblpXSpec="center" w:tblpY="190"/>
+        <w:tblW w:w="0" w:type="auto"/>
+        <w:tblLook w:val="04A0" w:firstRow="1" w:lastRow="0" w:firstColumn="1" w:lastColumn="0" w:noHBand="0" w:noVBand="1"/>
+      </w:tblPr>
+      <w:tblGrid>
+        <w:gridCol w:w="4621"/>
+        <w:gridCol w:w="4621"/>
+      </w:tblGrid>
+      <w:tr>
+        <w:tc>
+          <w:tcPr>
+            <w:tcW w:w="4621" w:type="dxa"/>
+            <w:shd w:val="clear" w:color="auto" w:fill="DDD9C3" w:themeFill="background2" w:themeFillShade="E6"/>
+          </w:tcPr>
+          <w:p>
+            <w:pPr>
+              <w:pStyle w:val="ListParagraph"/>
+              <w:spacing w:before="120" w:after="240" w:line="200" w:lineRule="exact"/>
+              <w:ind w:left="0"/>
+              <w:contextualSpacing w:val="0"/>
+              <w:rPr>
+                <w:b/>
+                <w:bCs/>
+                <w:i/>
+                <w:iCs/>
+              </w:rPr>
+            </w:pPr>
+            <w:r>
+              <w:t>Bundessachen</w:t>
+            </w:r>
+          </w:p>
+        </w:tc>
+        <w:tc>
+          <w:tcPr>
+            <w:tcW w:w="4621" w:type="dxa"/>
+            <w:shd w:val="clear" w:color="auto" w:fill="C6D9F1" w:themeFill="text2" w:themeFillTint="33"/>
+          </w:tcPr>
+          <w:p>
+            <w:pPr>
+              <w:pStyle w:val="ListParagraph"/>
+              <w:spacing w:before="120" w:after="240" w:line="200" w:lineRule="exact"/>
+              <w:ind w:left="0"/>
+              <w:contextualSpacing w:val="0"/>
+            </w:pPr>
+            <w:r>
+              <w:t>Landessachen</w:t>
+            </w:r>
+          </w:p>
+        </w:tc>
+      </w:tr>
+      <w:tr>
+        <w:tc>
+          <w:tcPr>
+            <w:tcW w:w="4621" w:type="dxa"/>
+            <w:shd w:val="clear" w:color="auto" w:fill="DDD9C3" w:themeFill="background2" w:themeFillShade="E6"/>
+          </w:tcPr>
+          <w:p>
+            <w:pPr>
+              <w:pStyle w:val="ListParagraph"/>
+              <w:spacing w:before="120" w:after="240" w:line="200" w:lineRule="exact"/>
+              <w:ind w:left="0"/>
+              <w:contextualSpacing w:val="0"/>
+            </w:pPr>
+            <w:r>
+              <w:t>Gerichtsbarkeit</w:t>
+            </w:r>
+          </w:p>
+        </w:tc>
+        <w:tc>
+          <w:tcPr>
+            <w:tcW w:w="4621" w:type="dxa"/>
+            <w:shd w:val="clear" w:color="auto" w:fill="C6D9F1" w:themeFill="text2" w:themeFillTint="33"/>
+          </w:tcPr>
+          <w:p>
+            <w:pPr>
+              <w:pStyle w:val="ListParagraph"/>
+              <w:spacing w:before="120" w:after="240" w:line="200" w:lineRule="exact"/>
+              <w:ind w:left="0"/>
+              <w:contextualSpacing w:val="0"/>
+            </w:pPr>
+            <w:r>
+              <w:t>Bauordnung</w:t>
+            </w:r>
+          </w:p>
+        </w:tc>
+      </w:tr>
+      <w:tr>
+        <w:tc>
+          <w:tcPr>
+            <w:tcW w:w="4621" w:type="dxa"/>
+            <w:shd w:val="clear" w:color="auto" w:fill="DDD9C3" w:themeFill="background2" w:themeFillShade="E6"/>
+          </w:tcPr>
+          <w:p>
+            <w:pPr>
+              <w:pStyle w:val="ListParagraph"/>
+              <w:spacing w:before="120" w:after="240" w:line="200" w:lineRule="exact"/>
+              <w:ind w:left="0"/>
+              <w:contextualSpacing w:val="0"/>
+            </w:pPr>
+            <w:r>
+              <w:t>Währungswesen</w:t>
+            </w:r>
+          </w:p>
+        </w:tc>
+        <w:tc>
+          <w:tcPr>
+            <w:tcW w:w="4621" w:type="dxa"/>
+            <w:shd w:val="clear" w:color="auto" w:fill="C6D9F1" w:themeFill="text2" w:themeFillTint="33"/>
+          </w:tcPr>
+          <w:p>
+            <w:pPr>
+              <w:pStyle w:val="ListParagraph"/>
+              <w:spacing w:before="120" w:after="240" w:line="200" w:lineRule="exact"/>
+              <w:ind w:left="0"/>
+              <w:contextualSpacing w:val="0"/>
+            </w:pPr>
+            <w:r>
+              <w:t>Naturschutz</w:t>
+            </w:r>
+          </w:p>
+        </w:tc>
+      </w:tr>
+      <w:tr>
+        <w:tc>
+          <w:tcPr>
+            <w:tcW w:w="4621" w:type="dxa"/>
+            <w:shd w:val="clear" w:color="auto" w:fill="DDD9C3" w:themeFill="background2" w:themeFillShade="E6"/>
+          </w:tcPr>
+          <w:p>
+            <w:pPr>
+              <w:pStyle w:val="ListParagraph"/>
+              <w:spacing w:before="120" w:after="240" w:line="200" w:lineRule="exact"/>
+              <w:ind w:left="0"/>
+              <w:contextualSpacing w:val="0"/>
+            </w:pPr>
+            <w:r>
+              <w:t>Landesverteidigung</w:t>
+            </w:r>
+          </w:p>
+        </w:tc>
+        <w:tc>
+          <w:tcPr>
+            <w:tcW w:w="4621" w:type="dxa"/>
+            <w:shd w:val="clear" w:color="auto" w:fill="C6D9F1" w:themeFill="text2" w:themeFillTint="33"/>
+          </w:tcPr>
+          <w:p>
+            <w:pPr>
+              <w:pStyle w:val="ListParagraph"/>
+              <w:spacing w:before="120" w:after="240" w:line="200" w:lineRule="exact"/>
+              <w:ind w:left="0"/>
+              <w:contextualSpacing w:val="0"/>
+            </w:pPr>
+            <w:r>
+              <w:t>Jagd- Fischereiwesen</w:t>
+            </w:r>
+          </w:p>
+        </w:tc>
+      </w:tr>
+      <w:tr>
+        <w:tc>
+          <w:tcPr>
+            <w:tcW w:w="4621" w:type="dxa"/>
+            <w:shd w:val="clear" w:color="auto" w:fill="DDD9C3" w:themeFill="background2" w:themeFillShade="E6"/>
+          </w:tcPr>
+          <w:p>
+            <w:pPr>
+              <w:pStyle w:val="ListParagraph"/>
+              <w:spacing w:before="120" w:after="240" w:line="200" w:lineRule="exact"/>
+              <w:ind w:left="0"/>
+              <w:contextualSpacing w:val="0"/>
+            </w:pPr>
+            <w:r>
+              <w:t>Außenpolitik</w:t>
+            </w:r>
+          </w:p>
+        </w:tc>
+        <w:tc>
+          <w:tcPr>
+            <w:tcW w:w="4621" w:type="dxa"/>
+            <w:shd w:val="clear" w:color="auto" w:fill="C6D9F1" w:themeFill="text2" w:themeFillTint="33"/>
+          </w:tcPr>
+          <w:p>
+            <w:pPr>
+              <w:pStyle w:val="ListParagraph"/>
+              <w:spacing w:before="120" w:after="240" w:line="200" w:lineRule="exact"/>
+              <w:ind w:left="0"/>
+              <w:contextualSpacing w:val="0"/>
+            </w:pPr>
+            <w:r>
+              <w:t>Theater- und Kinowesen</w:t>
+            </w:r>
+          </w:p>
+        </w:tc>
+      </w:tr>
+      <w:tr>
+        <w:tc>
+          <w:tcPr>
+            <w:tcW w:w="4621" w:type="dxa"/>
+            <w:shd w:val="clear" w:color="auto" w:fill="DDD9C3" w:themeFill="background2" w:themeFillShade="E6"/>
+          </w:tcPr>
+          <w:p>
+            <w:pPr>
+              <w:pStyle w:val="ListParagraph"/>
+              <w:spacing w:before="120" w:after="240" w:line="200" w:lineRule="exact"/>
+              <w:ind w:left="0"/>
+              <w:contextualSpacing w:val="0"/>
+            </w:pPr>
+            <w:r>
+              <w:t>Postwesen</w:t>
+            </w:r>
+          </w:p>
+        </w:tc>
+        <w:tc>
+          <w:tcPr>
+            <w:tcW w:w="4621" w:type="dxa"/>
+            <w:shd w:val="clear" w:color="auto" w:fill="C6D9F1" w:themeFill="text2" w:themeFillTint="33"/>
+          </w:tcPr>
+          <w:p>
+            <w:pPr>
+              <w:pStyle w:val="ListParagraph"/>
+              <w:spacing w:before="120" w:after="240" w:line="200" w:lineRule="exact"/>
+              <w:ind w:left="0"/>
+              <w:contextualSpacing w:val="0"/>
+            </w:pPr>
+            <w:r>
+              <w:t>Jugendschutz</w:t>
+            </w:r>
+          </w:p>
+        </w:tc>
+      </w:tr>
+      <w:tr>
+        <w:tc>
+          <w:tcPr>
+            <w:tcW w:w="4621" w:type="dxa"/>
+            <w:shd w:val="clear" w:color="auto" w:fill="DDD9C3" w:themeFill="background2" w:themeFillShade="E6"/>
+          </w:tcPr>
+          <w:p>
+            <w:pPr>
+              <w:pStyle w:val="ListParagraph"/>
+              <w:spacing w:before="120" w:after="240" w:line="200" w:lineRule="exact"/>
+              <w:ind w:left="0"/>
+              <w:contextualSpacing w:val="0"/>
+            </w:pPr>
+            <w:r>
+              <w:t>Arbeitsrecht</w:t>
+            </w:r>
+          </w:p>
+        </w:tc>
+        <w:tc>
+          <w:tcPr>
+            <w:tcW w:w="4621" w:type="dxa"/>
+            <w:shd w:val="clear" w:color="auto" w:fill="C6D9F1" w:themeFill="text2" w:themeFillTint="33"/>
+          </w:tcPr>
+          <w:p>
+            <w:pPr>
+              <w:pStyle w:val="ListParagraph"/>
+              <w:spacing w:before="120" w:after="240" w:line="200" w:lineRule="exact"/>
+              <w:ind w:left="0"/>
+              <w:contextualSpacing w:val="0"/>
+            </w:pPr>
+            <w:r>
+              <w:t>Fremdenverkehr</w:t>
+            </w:r>
+          </w:p>
+        </w:tc>
+      </w:tr>
+    </w:tbl>
+    <w:p>
+      <w:pPr>
+        <w:pStyle w:val="ListParagraph"/>
+        <w:rPr>
+          <w:b/>
+          <w:bCs/>
+          <w:i/>
+          <w:iCs/>
+        </w:rPr>
+      </w:pPr>
+    </w:p>
+    <w:p>
+      <w:pPr>
+        <w:pStyle w:val="ListParagraph"/>
+        <w:spacing w:before="120" w:after="240" w:line="200" w:lineRule="exact"/>
+        <w:ind w:left="1440"/>
+        <w:contextualSpacing w:val="0"/>
+        <w:rPr>
+          <w:b/>
+          <w:bCs/>
+          <w:i/>
+          <w:iCs/>
+        </w:rPr>
+      </w:pPr>
+    </w:p>
     <w:sectPr>
-      <w:headerReference w:type="default" r:id="rId8"/>
-      <w:footerReference w:type="default" r:id="rId9"/>
+      <w:headerReference w:type="default" r:id="rId12"/>
+      <w:footerReference w:type="default" r:id="rId13"/>
       <w:pgSz w:w="11906" w:h="16838"/>
-      <w:pgMar w:top="1985" w:right="1841" w:bottom="709" w:left="1417" w:header="708" w:footer="373" w:gutter="0"/>
+      <w:pgMar w:top="720" w:right="720" w:bottom="720" w:left="720" w:header="708" w:footer="373" w:gutter="0"/>
       <w:cols w:space="708"/>
       <w:docGrid w:linePitch="360"/>
     </w:sectPr>
@@ -135,7 +1417,7 @@
 </file>
 
 <file path=word/endnotes.xml><?xml version="1.0" encoding="utf-8"?>
-<w:endnotes xmlns:wpc="http://schemas.microsoft.com/office/word/2010/wordprocessingCanvas" xmlns:cx="http://schemas.microsoft.com/office/drawing/2014/chartex" xmlns:cx1="http://schemas.microsoft.com/office/drawing/2015/9/8/chartex" xmlns:cx2="http://schemas.microsoft.com/office/drawing/2015/10/21/chartex" xmlns:cx3="http://schemas.microsoft.com/office/drawing/2016/5/9/chartex" xmlns:cx4="http://schemas.microsoft.com/office/drawing/2016/5/10/chartex" xmlns:cx5="http://schemas.microsoft.com/office/drawing/2016/5/11/chartex" xmlns:cx6="http://schemas.microsoft.com/office/drawing/2016/5/12/chartex" xmlns:cx7="http://schemas.microsoft.com/office/drawing/2016/5/13/chartex" xmlns:cx8="http://schemas.microsoft.com/office/drawing/2016/5/14/chartex" xmlns:mc="http://schemas.openxmlformats.org/markup-compatibility/2006" xmlns:aink="http://schemas.microsoft.com/office/drawing/2016/ink" xmlns:am3d="http://schemas.microsoft.com/office/drawing/2017/model3d" xmlns:o="urn:schemas-microsoft-com:office:office" xmlns:r="http://schemas.openxmlformats.org/officeDocument/2006/relationships" xmlns:m="http://schemas.openxmlformats.org/officeDocument/2006/math" xmlns:v="urn:schemas-microsoft-com:vml" xmlns:wp14="http://schemas.microsoft.com/office/word/2010/wordprocessingDrawing" xmlns:wp="http://schemas.openxmlformats.org/drawingml/2006/wordprocessingDrawing" xmlns:w10="urn:schemas-microsoft-com:office:word" xmlns:w="http://schemas.openxmlformats.org/wordprocessingml/2006/main" xmlns:w14="http://schemas.microsoft.com/office/word/2010/wordml" xmlns:w15="http://schemas.microsoft.com/office/word/2012/wordml" xmlns:w16cex="http://schemas.microsoft.com/office/word/2018/wordml/cex" xmlns:w16cid="http://schemas.microsoft.com/office/word/2016/wordml/cid" xmlns:w16="http://schemas.microsoft.com/office/word/2018/wordml" xmlns:w16se="http://schemas.microsoft.com/office/word/2015/wordml/symex" xmlns:wpg="http://schemas.microsoft.com/office/word/2010/wordprocessingGroup" xmlns:wpi="http://schemas.microsoft.com/office/word/2010/wordprocessingInk" xmlns:wne="http://schemas.microsoft.com/office/word/2006/wordml" xmlns:wps="http://schemas.microsoft.com/office/word/2010/wordprocessingShape" mc:Ignorable="w14 w15 w16se w16cid w16 w16cex wp14">
+<w:endnotes xmlns:wpc="http://schemas.microsoft.com/office/word/2010/wordprocessingCanvas" xmlns:cx="http://schemas.microsoft.com/office/drawing/2014/chartex" xmlns:cx1="http://schemas.microsoft.com/office/drawing/2015/9/8/chartex" xmlns:cx2="http://schemas.microsoft.com/office/drawing/2015/10/21/chartex" xmlns:cx3="http://schemas.microsoft.com/office/drawing/2016/5/9/chartex" xmlns:cx4="http://schemas.microsoft.com/office/drawing/2016/5/10/chartex" xmlns:cx5="http://schemas.microsoft.com/office/drawing/2016/5/11/chartex" xmlns:cx6="http://schemas.microsoft.com/office/drawing/2016/5/12/chartex" xmlns:cx7="http://schemas.microsoft.com/office/drawing/2016/5/13/chartex" xmlns:cx8="http://schemas.microsoft.com/office/drawing/2016/5/14/chartex" xmlns:mc="http://schemas.openxmlformats.org/markup-compatibility/2006" xmlns:aink="http://schemas.microsoft.com/office/drawing/2016/ink" xmlns:am3d="http://schemas.microsoft.com/office/drawing/2017/model3d" xmlns:o="urn:schemas-microsoft-com:office:office" xmlns:r="http://schemas.openxmlformats.org/officeDocument/2006/relationships" xmlns:m="http://schemas.openxmlformats.org/officeDocument/2006/math" xmlns:v="urn:schemas-microsoft-com:vml" xmlns:wp14="http://schemas.microsoft.com/office/word/2010/wordprocessingDrawing" xmlns:wp="http://schemas.openxmlformats.org/drawingml/2006/wordprocessingDrawing" xmlns:w10="urn:schemas-microsoft-com:office:word" xmlns:w="http://schemas.openxmlformats.org/wordprocessingml/2006/main" xmlns:w14="http://schemas.microsoft.com/office/word/2010/wordml" xmlns:w15="http://schemas.microsoft.com/office/word/2012/wordml" xmlns:w16cex="http://schemas.microsoft.com/office/word/2018/wordml/cex" xmlns:w16cid="http://schemas.microsoft.com/office/word/2016/wordml/cid" xmlns:w16="http://schemas.microsoft.com/office/word/2018/wordml" xmlns:w16sdtdh="http://schemas.microsoft.com/office/word/2020/wordml/sdtdatahash" xmlns:w16se="http://schemas.microsoft.com/office/word/2015/wordml/symex" xmlns:wpg="http://schemas.microsoft.com/office/word/2010/wordprocessingGroup" xmlns:wpi="http://schemas.microsoft.com/office/word/2010/wordprocessingInk" xmlns:wne="http://schemas.microsoft.com/office/word/2006/wordml" xmlns:wps="http://schemas.microsoft.com/office/word/2010/wordprocessingShape" mc:Ignorable="w14 w15 w16se w16cid w16 w16cex w16sdtdh wp14">
   <w:endnote w:type="separator" w:id="-1">
     <w:p>
       <w:pPr>
@@ -160,10 +1442,10 @@
 </file>
 
 <file path=word/footer1.xml><?xml version="1.0" encoding="utf-8"?>
-<w:ftr xmlns:wpc="http://schemas.microsoft.com/office/word/2010/wordprocessingCanvas" xmlns:cx="http://schemas.microsoft.com/office/drawing/2014/chartex" xmlns:cx1="http://schemas.microsoft.com/office/drawing/2015/9/8/chartex" xmlns:cx2="http://schemas.microsoft.com/office/drawing/2015/10/21/chartex" xmlns:cx3="http://schemas.microsoft.com/office/drawing/2016/5/9/chartex" xmlns:cx4="http://schemas.microsoft.com/office/drawing/2016/5/10/chartex" xmlns:cx5="http://schemas.microsoft.com/office/drawing/2016/5/11/chartex" xmlns:cx6="http://schemas.microsoft.com/office/drawing/2016/5/12/chartex" xmlns:cx7="http://schemas.microsoft.com/office/drawing/2016/5/13/chartex" xmlns:cx8="http://schemas.microsoft.com/office/drawing/2016/5/14/chartex" xmlns:mc="http://schemas.openxmlformats.org/markup-compatibility/2006" xmlns:aink="http://schemas.microsoft.com/office/drawing/2016/ink" xmlns:am3d="http://schemas.microsoft.com/office/drawing/2017/model3d" xmlns:o="urn:schemas-microsoft-com:office:office" xmlns:r="http://schemas.openxmlformats.org/officeDocument/2006/relationships" xmlns:m="http://schemas.openxmlformats.org/officeDocument/2006/math" xmlns:v="urn:schemas-microsoft-com:vml" xmlns:wp14="http://schemas.microsoft.com/office/word/2010/wordprocessingDrawing" xmlns:wp="http://schemas.openxmlformats.org/drawingml/2006/wordprocessingDrawing" xmlns:w10="urn:schemas-microsoft-com:office:word" xmlns:w="http://schemas.openxmlformats.org/wordprocessingml/2006/main" xmlns:w14="http://schemas.microsoft.com/office/word/2010/wordml" xmlns:w15="http://schemas.microsoft.com/office/word/2012/wordml" xmlns:w16cex="http://schemas.microsoft.com/office/word/2018/wordml/cex" xmlns:w16cid="http://schemas.microsoft.com/office/word/2016/wordml/cid" xmlns:w16="http://schemas.microsoft.com/office/word/2018/wordml" xmlns:w16se="http://schemas.microsoft.com/office/word/2015/wordml/symex" xmlns:wpg="http://schemas.microsoft.com/office/word/2010/wordprocessingGroup" xmlns:wpi="http://schemas.microsoft.com/office/word/2010/wordprocessingInk" xmlns:wne="http://schemas.microsoft.com/office/word/2006/wordml" xmlns:wps="http://schemas.microsoft.com/office/word/2010/wordprocessingShape" mc:Ignorable="w14 w15 w16se w16cid w16 w16cex wp14">
+<w:ftr xmlns:wpc="http://schemas.microsoft.com/office/word/2010/wordprocessingCanvas" xmlns:cx="http://schemas.microsoft.com/office/drawing/2014/chartex" xmlns:cx1="http://schemas.microsoft.com/office/drawing/2015/9/8/chartex" xmlns:cx2="http://schemas.microsoft.com/office/drawing/2015/10/21/chartex" xmlns:cx3="http://schemas.microsoft.com/office/drawing/2016/5/9/chartex" xmlns:cx4="http://schemas.microsoft.com/office/drawing/2016/5/10/chartex" xmlns:cx5="http://schemas.microsoft.com/office/drawing/2016/5/11/chartex" xmlns:cx6="http://schemas.microsoft.com/office/drawing/2016/5/12/chartex" xmlns:cx7="http://schemas.microsoft.com/office/drawing/2016/5/13/chartex" xmlns:cx8="http://schemas.microsoft.com/office/drawing/2016/5/14/chartex" xmlns:mc="http://schemas.openxmlformats.org/markup-compatibility/2006" xmlns:aink="http://schemas.microsoft.com/office/drawing/2016/ink" xmlns:am3d="http://schemas.microsoft.com/office/drawing/2017/model3d" xmlns:o="urn:schemas-microsoft-com:office:office" xmlns:r="http://schemas.openxmlformats.org/officeDocument/2006/relationships" xmlns:m="http://schemas.openxmlformats.org/officeDocument/2006/math" xmlns:v="urn:schemas-microsoft-com:vml" xmlns:wp14="http://schemas.microsoft.com/office/word/2010/wordprocessingDrawing" xmlns:wp="http://schemas.openxmlformats.org/drawingml/2006/wordprocessingDrawing" xmlns:w10="urn:schemas-microsoft-com:office:word" xmlns:w="http://schemas.openxmlformats.org/wordprocessingml/2006/main" xmlns:w14="http://schemas.microsoft.com/office/word/2010/wordml" xmlns:w15="http://schemas.microsoft.com/office/word/2012/wordml" xmlns:w16cex="http://schemas.microsoft.com/office/word/2018/wordml/cex" xmlns:w16cid="http://schemas.microsoft.com/office/word/2016/wordml/cid" xmlns:w16="http://schemas.microsoft.com/office/word/2018/wordml" xmlns:w16sdtdh="http://schemas.microsoft.com/office/word/2020/wordml/sdtdatahash" xmlns:w16se="http://schemas.microsoft.com/office/word/2015/wordml/symex" xmlns:wpg="http://schemas.microsoft.com/office/word/2010/wordprocessingGroup" xmlns:wpi="http://schemas.microsoft.com/office/word/2010/wordprocessingInk" xmlns:wne="http://schemas.microsoft.com/office/word/2006/wordml" xmlns:wps="http://schemas.microsoft.com/office/word/2010/wordprocessingShape" mc:Ignorable="w14 w15 w16se w16cid w16 w16cex w16sdtdh wp14">
   <w:p>
     <w:pPr>
-      <w:pStyle w:val="Fuzeile"/>
+      <w:pStyle w:val="Footer"/>
       <w:pBdr>
         <w:top w:val="single" w:sz="4" w:space="1" w:color="auto"/>
       </w:pBdr>
@@ -192,7 +1474,7 @@
 </file>
 
 <file path=word/footnotes.xml><?xml version="1.0" encoding="utf-8"?>
-<w:footnotes xmlns:wpc="http://schemas.microsoft.com/office/word/2010/wordprocessingCanvas" xmlns:cx="http://schemas.microsoft.com/office/drawing/2014/chartex" xmlns:cx1="http://schemas.microsoft.com/office/drawing/2015/9/8/chartex" xmlns:cx2="http://schemas.microsoft.com/office/drawing/2015/10/21/chartex" xmlns:cx3="http://schemas.microsoft.com/office/drawing/2016/5/9/chartex" xmlns:cx4="http://schemas.microsoft.com/office/drawing/2016/5/10/chartex" xmlns:cx5="http://schemas.microsoft.com/office/drawing/2016/5/11/chartex" xmlns:cx6="http://schemas.microsoft.com/office/drawing/2016/5/12/chartex" xmlns:cx7="http://schemas.microsoft.com/office/drawing/2016/5/13/chartex" xmlns:cx8="http://schemas.microsoft.com/office/drawing/2016/5/14/chartex" xmlns:mc="http://schemas.openxmlformats.org/markup-compatibility/2006" xmlns:aink="http://schemas.microsoft.com/office/drawing/2016/ink" xmlns:am3d="http://schemas.microsoft.com/office/drawing/2017/model3d" xmlns:o="urn:schemas-microsoft-com:office:office" xmlns:r="http://schemas.openxmlformats.org/officeDocument/2006/relationships" xmlns:m="http://schemas.openxmlformats.org/officeDocument/2006/math" xmlns:v="urn:schemas-microsoft-com:vml" xmlns:wp14="http://schemas.microsoft.com/office/word/2010/wordprocessingDrawing" xmlns:wp="http://schemas.openxmlformats.org/drawingml/2006/wordprocessingDrawing" xmlns:w10="urn:schemas-microsoft-com:office:word" xmlns:w="http://schemas.openxmlformats.org/wordprocessingml/2006/main" xmlns:w14="http://schemas.microsoft.com/office/word/2010/wordml" xmlns:w15="http://schemas.microsoft.com/office/word/2012/wordml" xmlns:w16cex="http://schemas.microsoft.com/office/word/2018/wordml/cex" xmlns:w16cid="http://schemas.microsoft.com/office/word/2016/wordml/cid" xmlns:w16="http://schemas.microsoft.com/office/word/2018/wordml" xmlns:w16se="http://schemas.microsoft.com/office/word/2015/wordml/symex" xmlns:wpg="http://schemas.microsoft.com/office/word/2010/wordprocessingGroup" xmlns:wpi="http://schemas.microsoft.com/office/word/2010/wordprocessingInk" xmlns:wne="http://schemas.microsoft.com/office/word/2006/wordml" xmlns:wps="http://schemas.microsoft.com/office/word/2010/wordprocessingShape" mc:Ignorable="w14 w15 w16se w16cid w16 w16cex wp14">
+<w:footnotes xmlns:wpc="http://schemas.microsoft.com/office/word/2010/wordprocessingCanvas" xmlns:cx="http://schemas.microsoft.com/office/drawing/2014/chartex" xmlns:cx1="http://schemas.microsoft.com/office/drawing/2015/9/8/chartex" xmlns:cx2="http://schemas.microsoft.com/office/drawing/2015/10/21/chartex" xmlns:cx3="http://schemas.microsoft.com/office/drawing/2016/5/9/chartex" xmlns:cx4="http://schemas.microsoft.com/office/drawing/2016/5/10/chartex" xmlns:cx5="http://schemas.microsoft.com/office/drawing/2016/5/11/chartex" xmlns:cx6="http://schemas.microsoft.com/office/drawing/2016/5/12/chartex" xmlns:cx7="http://schemas.microsoft.com/office/drawing/2016/5/13/chartex" xmlns:cx8="http://schemas.microsoft.com/office/drawing/2016/5/14/chartex" xmlns:mc="http://schemas.openxmlformats.org/markup-compatibility/2006" xmlns:aink="http://schemas.microsoft.com/office/drawing/2016/ink" xmlns:am3d="http://schemas.microsoft.com/office/drawing/2017/model3d" xmlns:o="urn:schemas-microsoft-com:office:office" xmlns:r="http://schemas.openxmlformats.org/officeDocument/2006/relationships" xmlns:m="http://schemas.openxmlformats.org/officeDocument/2006/math" xmlns:v="urn:schemas-microsoft-com:vml" xmlns:wp14="http://schemas.microsoft.com/office/word/2010/wordprocessingDrawing" xmlns:wp="http://schemas.openxmlformats.org/drawingml/2006/wordprocessingDrawing" xmlns:w10="urn:schemas-microsoft-com:office:word" xmlns:w="http://schemas.openxmlformats.org/wordprocessingml/2006/main" xmlns:w14="http://schemas.microsoft.com/office/word/2010/wordml" xmlns:w15="http://schemas.microsoft.com/office/word/2012/wordml" xmlns:w16cex="http://schemas.microsoft.com/office/word/2018/wordml/cex" xmlns:w16cid="http://schemas.microsoft.com/office/word/2016/wordml/cid" xmlns:w16="http://schemas.microsoft.com/office/word/2018/wordml" xmlns:w16sdtdh="http://schemas.microsoft.com/office/word/2020/wordml/sdtdatahash" xmlns:w16se="http://schemas.microsoft.com/office/word/2015/wordml/symex" xmlns:wpg="http://schemas.microsoft.com/office/word/2010/wordprocessingGroup" xmlns:wpi="http://schemas.microsoft.com/office/word/2010/wordprocessingInk" xmlns:wne="http://schemas.microsoft.com/office/word/2006/wordml" xmlns:wps="http://schemas.microsoft.com/office/word/2010/wordprocessingShape" mc:Ignorable="w14 w15 w16se w16cid w16 w16cex w16sdtdh wp14">
   <w:footnote w:type="separator" w:id="-1">
     <w:p>
       <w:pPr>
@@ -217,10 +1499,10 @@
 </file>
 
 <file path=word/header1.xml><?xml version="1.0" encoding="utf-8"?>
-<w:hdr xmlns:wpc="http://schemas.microsoft.com/office/word/2010/wordprocessingCanvas" xmlns:cx="http://schemas.microsoft.com/office/drawing/2014/chartex" xmlns:cx1="http://schemas.microsoft.com/office/drawing/2015/9/8/chartex" xmlns:cx2="http://schemas.microsoft.com/office/drawing/2015/10/21/chartex" xmlns:cx3="http://schemas.microsoft.com/office/drawing/2016/5/9/chartex" xmlns:cx4="http://schemas.microsoft.com/office/drawing/2016/5/10/chartex" xmlns:cx5="http://schemas.microsoft.com/office/drawing/2016/5/11/chartex" xmlns:cx6="http://schemas.microsoft.com/office/drawing/2016/5/12/chartex" xmlns:cx7="http://schemas.microsoft.com/office/drawing/2016/5/13/chartex" xmlns:cx8="http://schemas.microsoft.com/office/drawing/2016/5/14/chartex" xmlns:mc="http://schemas.openxmlformats.org/markup-compatibility/2006" xmlns:aink="http://schemas.microsoft.com/office/drawing/2016/ink" xmlns:am3d="http://schemas.microsoft.com/office/drawing/2017/model3d" xmlns:o="urn:schemas-microsoft-com:office:office" xmlns:r="http://schemas.openxmlformats.org/officeDocument/2006/relationships" xmlns:m="http://schemas.openxmlformats.org/officeDocument/2006/math" xmlns:v="urn:schemas-microsoft-com:vml" xmlns:wp14="http://schemas.microsoft.com/office/word/2010/wordprocessingDrawing" xmlns:wp="http://schemas.openxmlformats.org/drawingml/2006/wordprocessingDrawing" xmlns:w10="urn:schemas-microsoft-com:office:word" xmlns:w="http://schemas.openxmlformats.org/wordprocessingml/2006/main" xmlns:w14="http://schemas.microsoft.com/office/word/2010/wordml" xmlns:w15="http://schemas.microsoft.com/office/word/2012/wordml" xmlns:w16cex="http://schemas.microsoft.com/office/word/2018/wordml/cex" xmlns:w16cid="http://schemas.microsoft.com/office/word/2016/wordml/cid" xmlns:w16="http://schemas.microsoft.com/office/word/2018/wordml" xmlns:w16se="http://schemas.microsoft.com/office/word/2015/wordml/symex" xmlns:wpg="http://schemas.microsoft.com/office/word/2010/wordprocessingGroup" xmlns:wpi="http://schemas.microsoft.com/office/word/2010/wordprocessingInk" xmlns:wne="http://schemas.microsoft.com/office/word/2006/wordml" xmlns:wps="http://schemas.microsoft.com/office/word/2010/wordprocessingShape" mc:Ignorable="w14 w15 w16se w16cid w16 w16cex wp14">
+<w:hdr xmlns:wpc="http://schemas.microsoft.com/office/word/2010/wordprocessingCanvas" xmlns:cx="http://schemas.microsoft.com/office/drawing/2014/chartex" xmlns:cx1="http://schemas.microsoft.com/office/drawing/2015/9/8/chartex" xmlns:cx2="http://schemas.microsoft.com/office/drawing/2015/10/21/chartex" xmlns:cx3="http://schemas.microsoft.com/office/drawing/2016/5/9/chartex" xmlns:cx4="http://schemas.microsoft.com/office/drawing/2016/5/10/chartex" xmlns:cx5="http://schemas.microsoft.com/office/drawing/2016/5/11/chartex" xmlns:cx6="http://schemas.microsoft.com/office/drawing/2016/5/12/chartex" xmlns:cx7="http://schemas.microsoft.com/office/drawing/2016/5/13/chartex" xmlns:cx8="http://schemas.microsoft.com/office/drawing/2016/5/14/chartex" xmlns:mc="http://schemas.openxmlformats.org/markup-compatibility/2006" xmlns:aink="http://schemas.microsoft.com/office/drawing/2016/ink" xmlns:am3d="http://schemas.microsoft.com/office/drawing/2017/model3d" xmlns:o="urn:schemas-microsoft-com:office:office" xmlns:r="http://schemas.openxmlformats.org/officeDocument/2006/relationships" xmlns:m="http://schemas.openxmlformats.org/officeDocument/2006/math" xmlns:v="urn:schemas-microsoft-com:vml" xmlns:wp14="http://schemas.microsoft.com/office/word/2010/wordprocessingDrawing" xmlns:wp="http://schemas.openxmlformats.org/drawingml/2006/wordprocessingDrawing" xmlns:w10="urn:schemas-microsoft-com:office:word" xmlns:w="http://schemas.openxmlformats.org/wordprocessingml/2006/main" xmlns:w14="http://schemas.microsoft.com/office/word/2010/wordml" xmlns:w15="http://schemas.microsoft.com/office/word/2012/wordml" xmlns:w16cex="http://schemas.microsoft.com/office/word/2018/wordml/cex" xmlns:w16cid="http://schemas.microsoft.com/office/word/2016/wordml/cid" xmlns:w16="http://schemas.microsoft.com/office/word/2018/wordml" xmlns:w16sdtdh="http://schemas.microsoft.com/office/word/2020/wordml/sdtdatahash" xmlns:w16se="http://schemas.microsoft.com/office/word/2015/wordml/symex" xmlns:wpg="http://schemas.microsoft.com/office/word/2010/wordprocessingGroup" xmlns:wpi="http://schemas.microsoft.com/office/word/2010/wordprocessingInk" xmlns:wne="http://schemas.microsoft.com/office/word/2006/wordml" xmlns:wps="http://schemas.microsoft.com/office/word/2010/wordprocessingShape" mc:Ignorable="w14 w15 w16se w16cid w16 w16cex w16sdtdh wp14">
   <w:p>
     <w:pPr>
-      <w:pStyle w:val="Kopfzeile"/>
+      <w:pStyle w:val="Header"/>
       <w:pBdr>
         <w:bottom w:val="single" w:sz="4" w:space="1" w:color="auto"/>
       </w:pBdr>
@@ -275,7 +1557,7 @@
   </w:p>
   <w:p>
     <w:pPr>
-      <w:pStyle w:val="Kopfzeile"/>
+      <w:pStyle w:val="Header"/>
       <w:pBdr>
         <w:bottom w:val="single" w:sz="4" w:space="1" w:color="auto"/>
       </w:pBdr>
@@ -343,7 +1625,7 @@
 </file>
 
 <file path=word/numbering.xml><?xml version="1.0" encoding="utf-8"?>
-<w:numbering xmlns:wpc="http://schemas.microsoft.com/office/word/2010/wordprocessingCanvas" xmlns:cx="http://schemas.microsoft.com/office/drawing/2014/chartex" xmlns:cx1="http://schemas.microsoft.com/office/drawing/2015/9/8/chartex" xmlns:cx2="http://schemas.microsoft.com/office/drawing/2015/10/21/chartex" xmlns:cx3="http://schemas.microsoft.com/office/drawing/2016/5/9/chartex" xmlns:cx4="http://schemas.microsoft.com/office/drawing/2016/5/10/chartex" xmlns:cx5="http://schemas.microsoft.com/office/drawing/2016/5/11/chartex" xmlns:cx6="http://schemas.microsoft.com/office/drawing/2016/5/12/chartex" xmlns:cx7="http://schemas.microsoft.com/office/drawing/2016/5/13/chartex" xmlns:cx8="http://schemas.microsoft.com/office/drawing/2016/5/14/chartex" xmlns:mc="http://schemas.openxmlformats.org/markup-compatibility/2006" xmlns:aink="http://schemas.microsoft.com/office/drawing/2016/ink" xmlns:am3d="http://schemas.microsoft.com/office/drawing/2017/model3d" xmlns:o="urn:schemas-microsoft-com:office:office" xmlns:r="http://schemas.openxmlformats.org/officeDocument/2006/relationships" xmlns:m="http://schemas.openxmlformats.org/officeDocument/2006/math" xmlns:v="urn:schemas-microsoft-com:vml" xmlns:wp14="http://schemas.microsoft.com/office/word/2010/wordprocessingDrawing" xmlns:wp="http://schemas.openxmlformats.org/drawingml/2006/wordprocessingDrawing" xmlns:w10="urn:schemas-microsoft-com:office:word" xmlns:w="http://schemas.openxmlformats.org/wordprocessingml/2006/main" xmlns:w14="http://schemas.microsoft.com/office/word/2010/wordml" xmlns:w15="http://schemas.microsoft.com/office/word/2012/wordml" xmlns:w16cex="http://schemas.microsoft.com/office/word/2018/wordml/cex" xmlns:w16cid="http://schemas.microsoft.com/office/word/2016/wordml/cid" xmlns:w16="http://schemas.microsoft.com/office/word/2018/wordml" xmlns:w16se="http://schemas.microsoft.com/office/word/2015/wordml/symex" xmlns:wpg="http://schemas.microsoft.com/office/word/2010/wordprocessingGroup" xmlns:wpi="http://schemas.microsoft.com/office/word/2010/wordprocessingInk" xmlns:wne="http://schemas.microsoft.com/office/word/2006/wordml" xmlns:wps="http://schemas.microsoft.com/office/word/2010/wordprocessingShape" mc:Ignorable="w14 w15 w16se w16cid w16 w16cex wp14">
+<w:numbering xmlns:wpc="http://schemas.microsoft.com/office/word/2010/wordprocessingCanvas" xmlns:cx="http://schemas.microsoft.com/office/drawing/2014/chartex" xmlns:cx1="http://schemas.microsoft.com/office/drawing/2015/9/8/chartex" xmlns:cx2="http://schemas.microsoft.com/office/drawing/2015/10/21/chartex" xmlns:cx3="http://schemas.microsoft.com/office/drawing/2016/5/9/chartex" xmlns:cx4="http://schemas.microsoft.com/office/drawing/2016/5/10/chartex" xmlns:cx5="http://schemas.microsoft.com/office/drawing/2016/5/11/chartex" xmlns:cx6="http://schemas.microsoft.com/office/drawing/2016/5/12/chartex" xmlns:cx7="http://schemas.microsoft.com/office/drawing/2016/5/13/chartex" xmlns:cx8="http://schemas.microsoft.com/office/drawing/2016/5/14/chartex" xmlns:mc="http://schemas.openxmlformats.org/markup-compatibility/2006" xmlns:aink="http://schemas.microsoft.com/office/drawing/2016/ink" xmlns:am3d="http://schemas.microsoft.com/office/drawing/2017/model3d" xmlns:o="urn:schemas-microsoft-com:office:office" xmlns:r="http://schemas.openxmlformats.org/officeDocument/2006/relationships" xmlns:m="http://schemas.openxmlformats.org/officeDocument/2006/math" xmlns:v="urn:schemas-microsoft-com:vml" xmlns:wp14="http://schemas.microsoft.com/office/word/2010/wordprocessingDrawing" xmlns:wp="http://schemas.openxmlformats.org/drawingml/2006/wordprocessingDrawing" xmlns:w10="urn:schemas-microsoft-com:office:word" xmlns:w="http://schemas.openxmlformats.org/wordprocessingml/2006/main" xmlns:w14="http://schemas.microsoft.com/office/word/2010/wordml" xmlns:w15="http://schemas.microsoft.com/office/word/2012/wordml" xmlns:w16cex="http://schemas.microsoft.com/office/word/2018/wordml/cex" xmlns:w16cid="http://schemas.microsoft.com/office/word/2016/wordml/cid" xmlns:w16="http://schemas.microsoft.com/office/word/2018/wordml" xmlns:w16sdtdh="http://schemas.microsoft.com/office/word/2020/wordml/sdtdatahash" xmlns:w16se="http://schemas.microsoft.com/office/word/2015/wordml/symex" xmlns:wpg="http://schemas.microsoft.com/office/word/2010/wordprocessingGroup" xmlns:wpi="http://schemas.microsoft.com/office/word/2010/wordprocessingInk" xmlns:wne="http://schemas.microsoft.com/office/word/2006/wordml" xmlns:wps="http://schemas.microsoft.com/office/word/2010/wordprocessingShape" mc:Ignorable="w14 w15 w16se w16cid w16 w16cex w16sdtdh wp14">
   <w:abstractNum w:abstractNumId="0" w15:restartNumberingAfterBreak="0">
     <w:nsid w:val="01E84303"/>
     <w:multiLevelType w:val="hybridMultilevel"/>
@@ -1118,7 +2400,7 @@
     <w:lvl w:ilvl="0" w:tplc="6A5000EE">
       <w:start w:val="1"/>
       <w:numFmt w:val="bullet"/>
-      <w:pStyle w:val="berschrift2"/>
+      <w:pStyle w:val="Heading2"/>
       <w:lvlText w:val=""/>
       <w:lvlJc w:val="left"/>
       <w:pPr>
@@ -1229,7 +2511,7 @@
         <w:rFonts w:ascii="Courier New" w:hAnsi="Courier New" w:cs="Courier New" w:hint="default"/>
       </w:rPr>
     </w:lvl>
-    <w:lvl w:ilvl="2" w:tplc="04070005" w:tentative="1">
+    <w:lvl w:ilvl="2" w:tplc="04070005">
       <w:start w:val="1"/>
       <w:numFmt w:val="bullet"/>
       <w:lvlText w:val=""/>
@@ -1241,7 +2523,7 @@
         <w:rFonts w:ascii="Wingdings" w:hAnsi="Wingdings" w:hint="default"/>
       </w:rPr>
     </w:lvl>
-    <w:lvl w:ilvl="3" w:tplc="04070001" w:tentative="1">
+    <w:lvl w:ilvl="3" w:tplc="04070001">
       <w:start w:val="1"/>
       <w:numFmt w:val="bullet"/>
       <w:lvlText w:val=""/>
@@ -1520,7 +2802,7 @@
     <w:lvl w:ilvl="0" w:tplc="A3B612B6">
       <w:start w:val="1"/>
       <w:numFmt w:val="decimal"/>
-      <w:pStyle w:val="berschrift1"/>
+      <w:pStyle w:val="Heading1"/>
       <w:lvlText w:val="%1."/>
       <w:lvlJc w:val="left"/>
       <w:pPr>
@@ -4865,6 +6147,119 @@
       <w:pPr>
         <w:ind w:left="6480" w:hanging="180"/>
       </w:pPr>
+    </w:lvl>
+  </w:abstractNum>
+  <w:abstractNum w:abstractNumId="44" w15:restartNumberingAfterBreak="0">
+    <w:nsid w:val="7F955B9F"/>
+    <w:multiLevelType w:val="hybridMultilevel"/>
+    <w:tmpl w:val="47E69248"/>
+    <w:lvl w:ilvl="0" w:tplc="0C070001">
+      <w:start w:val="1"/>
+      <w:numFmt w:val="bullet"/>
+      <w:lvlText w:val=""/>
+      <w:lvlJc w:val="left"/>
+      <w:pPr>
+        <w:ind w:left="570" w:hanging="360"/>
+      </w:pPr>
+      <w:rPr>
+        <w:rFonts w:ascii="Symbol" w:hAnsi="Symbol" w:hint="default"/>
+      </w:rPr>
+    </w:lvl>
+    <w:lvl w:ilvl="1" w:tplc="0C070003" w:tentative="1">
+      <w:start w:val="1"/>
+      <w:numFmt w:val="bullet"/>
+      <w:lvlText w:val="o"/>
+      <w:lvlJc w:val="left"/>
+      <w:pPr>
+        <w:ind w:left="1290" w:hanging="360"/>
+      </w:pPr>
+      <w:rPr>
+        <w:rFonts w:ascii="Courier New" w:hAnsi="Courier New" w:cs="Courier New" w:hint="default"/>
+      </w:rPr>
+    </w:lvl>
+    <w:lvl w:ilvl="2" w:tplc="0C070005" w:tentative="1">
+      <w:start w:val="1"/>
+      <w:numFmt w:val="bullet"/>
+      <w:lvlText w:val=""/>
+      <w:lvlJc w:val="left"/>
+      <w:pPr>
+        <w:ind w:left="2010" w:hanging="360"/>
+      </w:pPr>
+      <w:rPr>
+        <w:rFonts w:ascii="Wingdings" w:hAnsi="Wingdings" w:hint="default"/>
+      </w:rPr>
+    </w:lvl>
+    <w:lvl w:ilvl="3" w:tplc="0C070001" w:tentative="1">
+      <w:start w:val="1"/>
+      <w:numFmt w:val="bullet"/>
+      <w:lvlText w:val=""/>
+      <w:lvlJc w:val="left"/>
+      <w:pPr>
+        <w:ind w:left="2730" w:hanging="360"/>
+      </w:pPr>
+      <w:rPr>
+        <w:rFonts w:ascii="Symbol" w:hAnsi="Symbol" w:hint="default"/>
+      </w:rPr>
+    </w:lvl>
+    <w:lvl w:ilvl="4" w:tplc="0C070003" w:tentative="1">
+      <w:start w:val="1"/>
+      <w:numFmt w:val="bullet"/>
+      <w:lvlText w:val="o"/>
+      <w:lvlJc w:val="left"/>
+      <w:pPr>
+        <w:ind w:left="3450" w:hanging="360"/>
+      </w:pPr>
+      <w:rPr>
+        <w:rFonts w:ascii="Courier New" w:hAnsi="Courier New" w:cs="Courier New" w:hint="default"/>
+      </w:rPr>
+    </w:lvl>
+    <w:lvl w:ilvl="5" w:tplc="0C070005" w:tentative="1">
+      <w:start w:val="1"/>
+      <w:numFmt w:val="bullet"/>
+      <w:lvlText w:val=""/>
+      <w:lvlJc w:val="left"/>
+      <w:pPr>
+        <w:ind w:left="4170" w:hanging="360"/>
+      </w:pPr>
+      <w:rPr>
+        <w:rFonts w:ascii="Wingdings" w:hAnsi="Wingdings" w:hint="default"/>
+      </w:rPr>
+    </w:lvl>
+    <w:lvl w:ilvl="6" w:tplc="0C070001" w:tentative="1">
+      <w:start w:val="1"/>
+      <w:numFmt w:val="bullet"/>
+      <w:lvlText w:val=""/>
+      <w:lvlJc w:val="left"/>
+      <w:pPr>
+        <w:ind w:left="4890" w:hanging="360"/>
+      </w:pPr>
+      <w:rPr>
+        <w:rFonts w:ascii="Symbol" w:hAnsi="Symbol" w:hint="default"/>
+      </w:rPr>
+    </w:lvl>
+    <w:lvl w:ilvl="7" w:tplc="0C070003" w:tentative="1">
+      <w:start w:val="1"/>
+      <w:numFmt w:val="bullet"/>
+      <w:lvlText w:val="o"/>
+      <w:lvlJc w:val="left"/>
+      <w:pPr>
+        <w:ind w:left="5610" w:hanging="360"/>
+      </w:pPr>
+      <w:rPr>
+        <w:rFonts w:ascii="Courier New" w:hAnsi="Courier New" w:cs="Courier New" w:hint="default"/>
+      </w:rPr>
+    </w:lvl>
+    <w:lvl w:ilvl="8" w:tplc="0C070005" w:tentative="1">
+      <w:start w:val="1"/>
+      <w:numFmt w:val="bullet"/>
+      <w:lvlText w:val=""/>
+      <w:lvlJc w:val="left"/>
+      <w:pPr>
+        <w:ind w:left="6330" w:hanging="360"/>
+      </w:pPr>
+      <w:rPr>
+        <w:rFonts w:ascii="Wingdings" w:hAnsi="Wingdings" w:hint="default"/>
+      </w:rPr>
     </w:lvl>
   </w:abstractNum>
   <w:num w:numId="1">
@@ -4999,11 +6394,14 @@
   <w:num w:numId="44">
     <w:abstractNumId w:val="8"/>
   </w:num>
+  <w:num w:numId="45">
+    <w:abstractNumId w:val="44"/>
+  </w:num>
 </w:numbering>
 </file>
 
 <file path=word/styles.xml><?xml version="1.0" encoding="utf-8"?>
-<w:styles xmlns:mc="http://schemas.openxmlformats.org/markup-compatibility/2006" xmlns:r="http://schemas.openxmlformats.org/officeDocument/2006/relationships" xmlns:w="http://schemas.openxmlformats.org/wordprocessingml/2006/main" xmlns:w14="http://schemas.microsoft.com/office/word/2010/wordml" xmlns:w15="http://schemas.microsoft.com/office/word/2012/wordml" xmlns:w16cex="http://schemas.microsoft.com/office/word/2018/wordml/cex" xmlns:w16cid="http://schemas.microsoft.com/office/word/2016/wordml/cid" xmlns:w16="http://schemas.microsoft.com/office/word/2018/wordml" xmlns:w16se="http://schemas.microsoft.com/office/word/2015/wordml/symex" mc:Ignorable="w14 w15 w16se w16cid w16 w16cex">
+<w:styles xmlns:mc="http://schemas.openxmlformats.org/markup-compatibility/2006" xmlns:r="http://schemas.openxmlformats.org/officeDocument/2006/relationships" xmlns:w="http://schemas.openxmlformats.org/wordprocessingml/2006/main" xmlns:w14="http://schemas.microsoft.com/office/word/2010/wordml" xmlns:w15="http://schemas.microsoft.com/office/word/2012/wordml" xmlns:w16cex="http://schemas.microsoft.com/office/word/2018/wordml/cex" xmlns:w16cid="http://schemas.microsoft.com/office/word/2016/wordml/cid" xmlns:w16="http://schemas.microsoft.com/office/word/2018/wordml" xmlns:w16sdtdh="http://schemas.microsoft.com/office/word/2020/wordml/sdtdatahash" xmlns:w16se="http://schemas.microsoft.com/office/word/2015/wordml/symex" mc:Ignorable="w14 w15 w16se w16cid w16 w16cex w16sdtdh">
   <w:docDefaults>
     <w:rPrDefault>
       <w:rPr>
@@ -5397,15 +6795,15 @@
     <w:lsdException w:name="Unresolved Mention" w:semiHidden="1" w:unhideWhenUsed="1"/>
     <w:lsdException w:name="Smart Link" w:semiHidden="1" w:unhideWhenUsed="1"/>
   </w:latentStyles>
-  <w:style w:type="paragraph" w:default="1" w:styleId="Standard">
+  <w:style w:type="paragraph" w:default="1" w:styleId="Normal">
     <w:name w:val="Normal"/>
     <w:qFormat/>
   </w:style>
-  <w:style w:type="paragraph" w:styleId="berschrift1">
+  <w:style w:type="paragraph" w:styleId="Heading1">
     <w:name w:val="heading 1"/>
-    <w:basedOn w:val="Standard"/>
-    <w:next w:val="Standard"/>
-    <w:link w:val="berschrift1Zchn"/>
+    <w:basedOn w:val="Normal"/>
+    <w:next w:val="Normal"/>
+    <w:link w:val="Heading1Char"/>
     <w:uiPriority w:val="9"/>
     <w:qFormat/>
     <w:rsid w:val="003F6692"/>
@@ -5426,11 +6824,11 @@
       <w:szCs w:val="32"/>
     </w:rPr>
   </w:style>
-  <w:style w:type="paragraph" w:styleId="berschrift2">
+  <w:style w:type="paragraph" w:styleId="Heading2">
     <w:name w:val="heading 2"/>
-    <w:basedOn w:val="berschrift1"/>
-    <w:next w:val="Standard"/>
-    <w:link w:val="berschrift2Zchn"/>
+    <w:basedOn w:val="Heading1"/>
+    <w:next w:val="Normal"/>
+    <w:link w:val="Heading2Char"/>
     <w:autoRedefine/>
     <w:uiPriority w:val="9"/>
     <w:unhideWhenUsed/>
@@ -5451,13 +6849,12 @@
       <w:szCs w:val="26"/>
     </w:rPr>
   </w:style>
-  <w:style w:type="character" w:default="1" w:styleId="Absatz-Standardschriftart">
+  <w:style w:type="character" w:default="1" w:styleId="DefaultParagraphFont">
     <w:name w:val="Default Paragraph Font"/>
     <w:uiPriority w:val="1"/>
-    <w:semiHidden/>
     <w:unhideWhenUsed/>
   </w:style>
-  <w:style w:type="table" w:default="1" w:styleId="NormaleTabelle">
+  <w:style w:type="table" w:default="1" w:styleId="TableNormal">
     <w:name w:val="Normal Table"/>
     <w:uiPriority w:val="99"/>
     <w:semiHidden/>
@@ -5472,15 +6869,15 @@
       </w:tblCellMar>
     </w:tblPr>
   </w:style>
-  <w:style w:type="numbering" w:default="1" w:styleId="KeineListe">
+  <w:style w:type="numbering" w:default="1" w:styleId="NoList">
     <w:name w:val="No List"/>
     <w:uiPriority w:val="99"/>
     <w:semiHidden/>
     <w:unhideWhenUsed/>
   </w:style>
-  <w:style w:type="paragraph" w:styleId="Listenabsatz">
+  <w:style w:type="paragraph" w:styleId="ListParagraph">
     <w:name w:val="List Paragraph"/>
-    <w:basedOn w:val="Standard"/>
+    <w:basedOn w:val="Normal"/>
     <w:uiPriority w:val="34"/>
     <w:qFormat/>
     <w:rsid w:val="003E2761"/>
@@ -5505,10 +6902,10 @@
       <w:szCs w:val="24"/>
     </w:rPr>
   </w:style>
-  <w:style w:type="character" w:customStyle="1" w:styleId="berschrift2Zchn">
-    <w:name w:val="Überschrift 2 Zchn"/>
-    <w:basedOn w:val="Absatz-Standardschriftart"/>
-    <w:link w:val="berschrift2"/>
+  <w:style w:type="character" w:customStyle="1" w:styleId="Heading2Char">
+    <w:name w:val="Heading 2 Char"/>
+    <w:basedOn w:val="DefaultParagraphFont"/>
+    <w:link w:val="Heading2"/>
     <w:uiPriority w:val="9"/>
     <w:rsid w:val="00392F29"/>
     <w:rPr>
@@ -5518,10 +6915,10 @@
       <w:szCs w:val="26"/>
     </w:rPr>
   </w:style>
-  <w:style w:type="character" w:customStyle="1" w:styleId="berschrift1Zchn">
-    <w:name w:val="Überschrift 1 Zchn"/>
-    <w:basedOn w:val="Absatz-Standardschriftart"/>
-    <w:link w:val="berschrift1"/>
+  <w:style w:type="character" w:customStyle="1" w:styleId="Heading1Char">
+    <w:name w:val="Heading 1 Char"/>
+    <w:basedOn w:val="DefaultParagraphFont"/>
+    <w:link w:val="Heading1"/>
     <w:uiPriority w:val="9"/>
     <w:rsid w:val="003F6692"/>
     <w:rPr>
@@ -5531,7 +6928,7 @@
       <w:szCs w:val="32"/>
     </w:rPr>
   </w:style>
-  <w:style w:type="paragraph" w:styleId="KeinLeerraum">
+  <w:style w:type="paragraph" w:styleId="NoSpacing">
     <w:name w:val="No Spacing"/>
     <w:uiPriority w:val="1"/>
     <w:qFormat/>
@@ -5543,10 +6940,10 @@
       <w:lang w:val="de-AT"/>
     </w:rPr>
   </w:style>
-  <w:style w:type="paragraph" w:styleId="Kopfzeile">
+  <w:style w:type="paragraph" w:styleId="Header">
     <w:name w:val="header"/>
-    <w:basedOn w:val="Standard"/>
-    <w:link w:val="KopfzeileZchn"/>
+    <w:basedOn w:val="Normal"/>
+    <w:link w:val="HeaderChar"/>
     <w:uiPriority w:val="99"/>
     <w:unhideWhenUsed/>
     <w:rsid w:val="008B5DC7"/>
@@ -5558,17 +6955,17 @@
       <w:spacing w:after="0" w:line="240" w:lineRule="auto"/>
     </w:pPr>
   </w:style>
-  <w:style w:type="character" w:customStyle="1" w:styleId="KopfzeileZchn">
-    <w:name w:val="Kopfzeile Zchn"/>
-    <w:basedOn w:val="Absatz-Standardschriftart"/>
-    <w:link w:val="Kopfzeile"/>
+  <w:style w:type="character" w:customStyle="1" w:styleId="HeaderChar">
+    <w:name w:val="Header Char"/>
+    <w:basedOn w:val="DefaultParagraphFont"/>
+    <w:link w:val="Header"/>
     <w:uiPriority w:val="99"/>
     <w:rsid w:val="008B5DC7"/>
   </w:style>
-  <w:style w:type="paragraph" w:styleId="Fuzeile">
+  <w:style w:type="paragraph" w:styleId="Footer">
     <w:name w:val="footer"/>
-    <w:basedOn w:val="Standard"/>
-    <w:link w:val="FuzeileZchn"/>
+    <w:basedOn w:val="Normal"/>
+    <w:link w:val="FooterChar"/>
     <w:uiPriority w:val="99"/>
     <w:unhideWhenUsed/>
     <w:rsid w:val="008B5DC7"/>
@@ -5580,12 +6977,231 @@
       <w:spacing w:after="0" w:line="240" w:lineRule="auto"/>
     </w:pPr>
   </w:style>
-  <w:style w:type="character" w:customStyle="1" w:styleId="FuzeileZchn">
-    <w:name w:val="Fußzeile Zchn"/>
-    <w:basedOn w:val="Absatz-Standardschriftart"/>
-    <w:link w:val="Fuzeile"/>
+  <w:style w:type="character" w:customStyle="1" w:styleId="FooterChar">
+    <w:name w:val="Footer Char"/>
+    <w:basedOn w:val="DefaultParagraphFont"/>
+    <w:link w:val="Footer"/>
     <w:uiPriority w:val="99"/>
     <w:rsid w:val="008B5DC7"/>
+  </w:style>
+  <w:style w:type="table" w:styleId="TableGrid">
+    <w:name w:val="Table Grid"/>
+    <w:basedOn w:val="TableNormal"/>
+    <w:uiPriority w:val="59"/>
+    <w:rsid w:val="00811F53"/>
+    <w:pPr>
+      <w:spacing w:after="0" w:line="240" w:lineRule="auto"/>
+    </w:pPr>
+    <w:tblPr>
+      <w:tblBorders>
+        <w:top w:val="single" w:sz="4" w:space="0" w:color="auto"/>
+        <w:left w:val="single" w:sz="4" w:space="0" w:color="auto"/>
+        <w:bottom w:val="single" w:sz="4" w:space="0" w:color="auto"/>
+        <w:right w:val="single" w:sz="4" w:space="0" w:color="auto"/>
+        <w:insideH w:val="single" w:sz="4" w:space="0" w:color="auto"/>
+        <w:insideV w:val="single" w:sz="4" w:space="0" w:color="auto"/>
+      </w:tblBorders>
+    </w:tblPr>
+  </w:style>
+  <w:style w:type="table" w:styleId="PlainTable5">
+    <w:name w:val="Plain Table 5"/>
+    <w:basedOn w:val="TableNormal"/>
+    <w:uiPriority w:val="45"/>
+    <w:rsid w:val="004550D5"/>
+    <w:pPr>
+      <w:spacing w:after="0" w:line="240" w:lineRule="auto"/>
+    </w:pPr>
+    <w:tblPr>
+      <w:tblStyleRowBandSize w:val="1"/>
+      <w:tblStyleColBandSize w:val="1"/>
+    </w:tblPr>
+    <w:tblStylePr w:type="firstRow">
+      <w:rPr>
+        <w:rFonts w:asciiTheme="majorHAnsi" w:eastAsiaTheme="majorEastAsia" w:hAnsiTheme="majorHAnsi" w:cstheme="majorBidi"/>
+        <w:i/>
+        <w:iCs/>
+        <w:sz w:val="26"/>
+      </w:rPr>
+      <w:tblPr/>
+      <w:tcPr>
+        <w:tcBorders>
+          <w:bottom w:val="single" w:sz="4" w:space="0" w:color="7F7F7F" w:themeColor="text1" w:themeTint="80"/>
+        </w:tcBorders>
+        <w:shd w:val="clear" w:color="auto" w:fill="FFFFFF" w:themeFill="background1"/>
+      </w:tcPr>
+    </w:tblStylePr>
+    <w:tblStylePr w:type="lastRow">
+      <w:rPr>
+        <w:rFonts w:asciiTheme="majorHAnsi" w:eastAsiaTheme="majorEastAsia" w:hAnsiTheme="majorHAnsi" w:cstheme="majorBidi"/>
+        <w:i/>
+        <w:iCs/>
+        <w:sz w:val="26"/>
+      </w:rPr>
+      <w:tblPr/>
+      <w:tcPr>
+        <w:tcBorders>
+          <w:top w:val="single" w:sz="4" w:space="0" w:color="7F7F7F" w:themeColor="text1" w:themeTint="80"/>
+        </w:tcBorders>
+        <w:shd w:val="clear" w:color="auto" w:fill="FFFFFF" w:themeFill="background1"/>
+      </w:tcPr>
+    </w:tblStylePr>
+    <w:tblStylePr w:type="firstCol">
+      <w:pPr>
+        <w:jc w:val="right"/>
+      </w:pPr>
+      <w:rPr>
+        <w:rFonts w:asciiTheme="majorHAnsi" w:eastAsiaTheme="majorEastAsia" w:hAnsiTheme="majorHAnsi" w:cstheme="majorBidi"/>
+        <w:i/>
+        <w:iCs/>
+        <w:sz w:val="26"/>
+      </w:rPr>
+      <w:tblPr/>
+      <w:tcPr>
+        <w:tcBorders>
+          <w:right w:val="single" w:sz="4" w:space="0" w:color="7F7F7F" w:themeColor="text1" w:themeTint="80"/>
+        </w:tcBorders>
+        <w:shd w:val="clear" w:color="auto" w:fill="FFFFFF" w:themeFill="background1"/>
+      </w:tcPr>
+    </w:tblStylePr>
+    <w:tblStylePr w:type="lastCol">
+      <w:rPr>
+        <w:rFonts w:asciiTheme="majorHAnsi" w:eastAsiaTheme="majorEastAsia" w:hAnsiTheme="majorHAnsi" w:cstheme="majorBidi"/>
+        <w:i/>
+        <w:iCs/>
+        <w:sz w:val="26"/>
+      </w:rPr>
+      <w:tblPr/>
+      <w:tcPr>
+        <w:tcBorders>
+          <w:left w:val="single" w:sz="4" w:space="0" w:color="7F7F7F" w:themeColor="text1" w:themeTint="80"/>
+        </w:tcBorders>
+        <w:shd w:val="clear" w:color="auto" w:fill="FFFFFF" w:themeFill="background1"/>
+      </w:tcPr>
+    </w:tblStylePr>
+    <w:tblStylePr w:type="band1Vert">
+      <w:tblPr/>
+      <w:tcPr>
+        <w:shd w:val="clear" w:color="auto" w:fill="F2F2F2" w:themeFill="background1" w:themeFillShade="F2"/>
+      </w:tcPr>
+    </w:tblStylePr>
+    <w:tblStylePr w:type="band1Horz">
+      <w:tblPr/>
+      <w:tcPr>
+        <w:shd w:val="clear" w:color="auto" w:fill="F2F2F2" w:themeFill="background1" w:themeFillShade="F2"/>
+      </w:tcPr>
+    </w:tblStylePr>
+    <w:tblStylePr w:type="neCell">
+      <w:tblPr/>
+      <w:tcPr>
+        <w:tcBorders>
+          <w:left w:val="nil"/>
+        </w:tcBorders>
+      </w:tcPr>
+    </w:tblStylePr>
+    <w:tblStylePr w:type="nwCell">
+      <w:tblPr/>
+      <w:tcPr>
+        <w:tcBorders>
+          <w:right w:val="nil"/>
+        </w:tcBorders>
+      </w:tcPr>
+    </w:tblStylePr>
+    <w:tblStylePr w:type="seCell">
+      <w:tblPr/>
+      <w:tcPr>
+        <w:tcBorders>
+          <w:left w:val="nil"/>
+        </w:tcBorders>
+      </w:tcPr>
+    </w:tblStylePr>
+    <w:tblStylePr w:type="swCell">
+      <w:tblPr/>
+      <w:tcPr>
+        <w:tcBorders>
+          <w:right w:val="nil"/>
+        </w:tcBorders>
+      </w:tcPr>
+    </w:tblStylePr>
+  </w:style>
+  <w:style w:type="table" w:styleId="GridTable1Light">
+    <w:name w:val="Grid Table 1 Light"/>
+    <w:basedOn w:val="TableNormal"/>
+    <w:uiPriority w:val="46"/>
+    <w:rsid w:val="004550D5"/>
+    <w:pPr>
+      <w:spacing w:after="0" w:line="240" w:lineRule="auto"/>
+    </w:pPr>
+    <w:tblPr>
+      <w:tblStyleRowBandSize w:val="1"/>
+      <w:tblStyleColBandSize w:val="1"/>
+      <w:tblBorders>
+        <w:top w:val="single" w:sz="4" w:space="0" w:color="999999" w:themeColor="text1" w:themeTint="66"/>
+        <w:left w:val="single" w:sz="4" w:space="0" w:color="999999" w:themeColor="text1" w:themeTint="66"/>
+        <w:bottom w:val="single" w:sz="4" w:space="0" w:color="999999" w:themeColor="text1" w:themeTint="66"/>
+        <w:right w:val="single" w:sz="4" w:space="0" w:color="999999" w:themeColor="text1" w:themeTint="66"/>
+        <w:insideH w:val="single" w:sz="4" w:space="0" w:color="999999" w:themeColor="text1" w:themeTint="66"/>
+        <w:insideV w:val="single" w:sz="4" w:space="0" w:color="999999" w:themeColor="text1" w:themeTint="66"/>
+      </w:tblBorders>
+    </w:tblPr>
+    <w:tblStylePr w:type="firstRow">
+      <w:rPr>
+        <w:b/>
+        <w:bCs/>
+      </w:rPr>
+      <w:tblPr/>
+      <w:tcPr>
+        <w:tcBorders>
+          <w:bottom w:val="single" w:sz="12" w:space="0" w:color="666666" w:themeColor="text1" w:themeTint="99"/>
+        </w:tcBorders>
+      </w:tcPr>
+    </w:tblStylePr>
+    <w:tblStylePr w:type="lastRow">
+      <w:rPr>
+        <w:b/>
+        <w:bCs/>
+      </w:rPr>
+      <w:tblPr/>
+      <w:tcPr>
+        <w:tcBorders>
+          <w:top w:val="double" w:sz="2" w:space="0" w:color="666666" w:themeColor="text1" w:themeTint="99"/>
+        </w:tcBorders>
+      </w:tcPr>
+    </w:tblStylePr>
+    <w:tblStylePr w:type="firstCol">
+      <w:rPr>
+        <w:b/>
+        <w:bCs/>
+      </w:rPr>
+    </w:tblStylePr>
+    <w:tblStylePr w:type="lastCol">
+      <w:rPr>
+        <w:b/>
+        <w:bCs/>
+      </w:rPr>
+    </w:tblStylePr>
+  </w:style>
+  <w:style w:type="character" w:styleId="Hyperlink">
+    <w:name w:val="Hyperlink"/>
+    <w:basedOn w:val="DefaultParagraphFont"/>
+    <w:uiPriority w:val="99"/>
+    <w:unhideWhenUsed/>
+    <w:rsid w:val="009109E4"/>
+    <w:rPr>
+      <w:color w:val="0000FF" w:themeColor="hyperlink"/>
+      <w:u w:val="single"/>
+    </w:rPr>
+  </w:style>
+  <w:style w:type="character" w:styleId="UnresolvedMention">
+    <w:name w:val="Unresolved Mention"/>
+    <w:basedOn w:val="DefaultParagraphFont"/>
+    <w:uiPriority w:val="99"/>
+    <w:semiHidden/>
+    <w:unhideWhenUsed/>
+    <w:rsid w:val="009109E4"/>
+    <w:rPr>
+      <w:color w:val="605E5C"/>
+      <w:shd w:val="clear" w:color="auto" w:fill="E1DFDD"/>
+    </w:rPr>
   </w:style>
 </w:styles>
 </file>
@@ -5876,10 +7492,18 @@
 </file>
 
 <file path=customXml/item1.xml><?xml version="1.0" encoding="utf-8"?>
+<p:properties xmlns:p="http://schemas.microsoft.com/office/2006/metadata/properties" xmlns:xsi="http://www.w3.org/2001/XMLSchema-instance" xmlns:pc="http://schemas.microsoft.com/office/infopath/2007/PartnerControls">
+  <documentManagement>
+    <ReferenceId xmlns="4fb08a06-46a4-4668-9b15-d5aee1e2c62a" xsi:nil="true"/>
+  </documentManagement>
+</p:properties>
+</file>
+
+<file path=customXml/item2.xml><?xml version="1.0" encoding="utf-8"?>
 <b:Sources xmlns:b="http://schemas.openxmlformats.org/officeDocument/2006/bibliography" xmlns="http://schemas.openxmlformats.org/officeDocument/2006/bibliography" SelectedStyle="\APASixthEditionOfficeOnline.xsl" StyleName="APA" Version="6"/>
 </file>
 
-<file path=customXml/item2.xml><?xml version="1.0" encoding="utf-8"?>
+<file path=customXml/item3.xml><?xml version="1.0" encoding="utf-8"?>
 <ct:contentTypeSchema xmlns:ct="http://schemas.microsoft.com/office/2006/metadata/contentType" xmlns:ma="http://schemas.microsoft.com/office/2006/metadata/properties/metaAttributes" ct:_="" ma:_="" ma:contentTypeName="Dokument" ma:contentTypeID="0x01010084754668B6C88549ADC3A4521D3847B5" ma:contentTypeVersion="1" ma:contentTypeDescription="Ein neues Dokument erstellen." ma:contentTypeScope="" ma:versionID="32eb028a9929add769cd88ce96841084">
   <xsd:schema xmlns:xsd="http://www.w3.org/2001/XMLSchema" xmlns:xs="http://www.w3.org/2001/XMLSchema" xmlns:p="http://schemas.microsoft.com/office/2006/metadata/properties" xmlns:ns2="4fb08a06-46a4-4668-9b15-d5aee1e2c62a" targetNamespace="http://schemas.microsoft.com/office/2006/metadata/properties" ma:root="true" ma:fieldsID="9b63f76894e5e84f1d02d87b796ffda3" ns2:_="">
     <xsd:import namespace="4fb08a06-46a4-4668-9b15-d5aee1e2c62a"/>
@@ -6005,7 +7629,7 @@
 </ct:contentTypeSchema>
 </file>
 
-<file path=customXml/item3.xml><?xml version="1.0" encoding="utf-8"?>
+<file path=customXml/item4.xml><?xml version="1.0" encoding="utf-8"?>
 <?mso-contentType ?>
 <FormTemplates xmlns="http://schemas.microsoft.com/sharepoint/v3/contenttype/forms">
   <Display>DocumentLibraryForm</Display>
@@ -6014,15 +7638,17 @@
 </FormTemplates>
 </file>
 
-<file path=customXml/item4.xml><?xml version="1.0" encoding="utf-8"?>
-<p:properties xmlns:p="http://schemas.microsoft.com/office/2006/metadata/properties" xmlns:xsi="http://www.w3.org/2001/XMLSchema-instance" xmlns:pc="http://schemas.microsoft.com/office/infopath/2007/PartnerControls">
-  <documentManagement>
-    <ReferenceId xmlns="4fb08a06-46a4-4668-9b15-d5aee1e2c62a" xsi:nil="true"/>
-  </documentManagement>
-</p:properties>
+<file path=customXml/itemProps1.xml><?xml version="1.0" encoding="utf-8"?>
+<ds:datastoreItem xmlns:ds="http://schemas.openxmlformats.org/officeDocument/2006/customXml" ds:itemID="{32AE6D60-3BD0-4151-851E-3153AF965A7E}">
+  <ds:schemaRefs>
+    <ds:schemaRef ds:uri="http://schemas.microsoft.com/office/2006/metadata/properties"/>
+    <ds:schemaRef ds:uri="http://schemas.microsoft.com/office/infopath/2007/PartnerControls"/>
+    <ds:schemaRef ds:uri="4fb08a06-46a4-4668-9b15-d5aee1e2c62a"/>
+  </ds:schemaRefs>
+</ds:datastoreItem>
 </file>
 
-<file path=customXml/itemProps1.xml><?xml version="1.0" encoding="utf-8"?>
+<file path=customXml/itemProps2.xml><?xml version="1.0" encoding="utf-8"?>
 <ds:datastoreItem xmlns:ds="http://schemas.openxmlformats.org/officeDocument/2006/customXml" ds:itemID="{9DF72AC4-BA0F-48B2-9418-4A34D2F2CCBF}">
   <ds:schemaRefs>
     <ds:schemaRef ds:uri="http://schemas.openxmlformats.org/officeDocument/2006/bibliography"/>
@@ -6030,14 +7656,28 @@
 </ds:datastoreItem>
 </file>
 
-<file path=customXml/itemProps2.xml><?xml version="1.0" encoding="utf-8"?>
-<ds:datastoreItem xmlns:ds="http://schemas.openxmlformats.org/officeDocument/2006/customXml" ds:itemID="{DD580ADB-3E81-460B-ADA7-CEDB661AC28B}"/>
-</file>
-
 <file path=customXml/itemProps3.xml><?xml version="1.0" encoding="utf-8"?>
-<ds:datastoreItem xmlns:ds="http://schemas.openxmlformats.org/officeDocument/2006/customXml" ds:itemID="{48A3CCC6-5886-4F24-A77C-5C2F39E59294}"/>
+<ds:datastoreItem xmlns:ds="http://schemas.openxmlformats.org/officeDocument/2006/customXml" ds:itemID="{DD580ADB-3E81-460B-ADA7-CEDB661AC28B}">
+  <ds:schemaRefs>
+    <ds:schemaRef ds:uri="http://schemas.microsoft.com/office/2006/metadata/contentType"/>
+    <ds:schemaRef ds:uri="http://schemas.microsoft.com/office/2006/metadata/properties/metaAttributes"/>
+    <ds:schemaRef ds:uri="http://www.w3.org/2001/XMLSchema"/>
+    <ds:schemaRef ds:uri="http://schemas.microsoft.com/office/2006/metadata/properties"/>
+    <ds:schemaRef ds:uri="4fb08a06-46a4-4668-9b15-d5aee1e2c62a"/>
+    <ds:schemaRef ds:uri="http://schemas.microsoft.com/office/2006/documentManagement/types"/>
+    <ds:schemaRef ds:uri="http://schemas.microsoft.com/office/infopath/2007/PartnerControls"/>
+    <ds:schemaRef ds:uri="http://schemas.openxmlformats.org/package/2006/metadata/core-properties"/>
+    <ds:schemaRef ds:uri="http://purl.org/dc/elements/1.1/"/>
+    <ds:schemaRef ds:uri="http://purl.org/dc/terms/"/>
+    <ds:schemaRef ds:uri="http://schemas.microsoft.com/internal/obd"/>
+  </ds:schemaRefs>
+</ds:datastoreItem>
 </file>
 
 <file path=customXml/itemProps4.xml><?xml version="1.0" encoding="utf-8"?>
-<ds:datastoreItem xmlns:ds="http://schemas.openxmlformats.org/officeDocument/2006/customXml" ds:itemID="{32AE6D60-3BD0-4151-851E-3153AF965A7E}"/>
+<ds:datastoreItem xmlns:ds="http://schemas.openxmlformats.org/officeDocument/2006/customXml" ds:itemID="{48A3CCC6-5886-4F24-A77C-5C2F39E59294}">
+  <ds:schemaRefs>
+    <ds:schemaRef ds:uri="http://schemas.microsoft.com/sharepoint/v3/contenttype/forms"/>
+  </ds:schemaRefs>
+</ds:datastoreItem>
 </file>
</xml_diff>